<commit_message>
Fix bug registre session
</commit_message>
<xml_diff>
--- a/Documents/GESTIONNAIRE_DE_BUDGET_PERSONNEL.docx
+++ b/Documents/GESTIONNAIRE_DE_BUDGET_PERSONNEL.docx
@@ -7129,23 +7129,21 @@
       <w:pPr>
         <w:pStyle w:val="Titre1"/>
       </w:pPr>
-      <w:bookmarkStart w:id="7" w:name="_Toc8386792"/>
       <w:r>
-        <w:t>Développent</w:t>
+        <w:t>Développement</w:t>
       </w:r>
-      <w:bookmarkEnd w:id="7"/>
     </w:p>
     <w:p/>
     <w:p>
       <w:pPr>
         <w:pStyle w:val="Titre2"/>
       </w:pPr>
-      <w:bookmarkStart w:id="8" w:name="_Toc8386793"/>
+      <w:bookmarkStart w:id="7" w:name="_Toc8386793"/>
       <w:r>
         <w:lastRenderedPageBreak/>
         <w:t>Langage</w:t>
       </w:r>
-      <w:bookmarkEnd w:id="8"/>
+      <w:bookmarkEnd w:id="7"/>
     </w:p>
     <w:p>
       <w:pPr>
@@ -7161,11 +7159,11 @@
       <w:pPr>
         <w:pStyle w:val="Titre2"/>
       </w:pPr>
-      <w:bookmarkStart w:id="9" w:name="_Toc8386794"/>
+      <w:bookmarkStart w:id="8" w:name="_Toc8386794"/>
       <w:r>
         <w:t>Interface graphique</w:t>
       </w:r>
-      <w:bookmarkEnd w:id="9"/>
+      <w:bookmarkEnd w:id="8"/>
     </w:p>
     <w:p>
       <w:pPr>
@@ -7188,7 +7186,7 @@
           <w:u w:val="single"/>
         </w:rPr>
       </w:pPr>
-      <w:bookmarkStart w:id="10" w:name="_Toc8386795"/>
+      <w:bookmarkStart w:id="9" w:name="_Toc8386795"/>
       <w:r>
         <w:br w:type="page"/>
       </w:r>
@@ -7201,22 +7199,32 @@
         <w:lastRenderedPageBreak/>
         <w:t>Base de données</w:t>
       </w:r>
-      <w:bookmarkEnd w:id="10"/>
+      <w:bookmarkEnd w:id="9"/>
     </w:p>
     <w:p>
       <w:r>
         <w:t xml:space="preserve">Afin de stocker les données et d’y avoir accès rapidement de manière </w:t>
       </w:r>
-      <w:proofErr w:type="spellStart"/>
       <w:r>
-        <w:t>effiace</w:t>
-      </w:r>
-      <w:proofErr w:type="spellEnd"/>
-      <w:r>
-        <w:t xml:space="preserve"> et simple, nous avons utilisé </w:t>
+        <w:t>simple et efficace</w:t>
       </w:r>
       <w:r>
-        <w:t xml:space="preserve">une base donnée. Comme recommandé, nous avons utilisé </w:t>
+        <w:t xml:space="preserve">, nous avons utilisé </w:t>
+      </w:r>
+      <w:r>
+        <w:t>une base</w:t>
+      </w:r>
+      <w:r>
+        <w:t xml:space="preserve"> de</w:t>
+      </w:r>
+      <w:r>
+        <w:t xml:space="preserve"> donnée</w:t>
+      </w:r>
+      <w:r>
+        <w:t>s</w:t>
+      </w:r>
+      <w:r>
+        <w:t xml:space="preserve">. Comme recommandé, nous avons utilisé </w:t>
       </w:r>
       <w:proofErr w:type="spellStart"/>
       <w:r>
@@ -7224,8 +7232,32 @@
       </w:r>
       <w:proofErr w:type="spellEnd"/>
       <w:r>
-        <w:t xml:space="preserve">. </w:t>
+        <w:t>.</w:t>
       </w:r>
+      <w:r>
+        <w:t xml:space="preserve"> </w:t>
+      </w:r>
+      <w:proofErr w:type="spellStart"/>
+      <w:r>
+        <w:t>PostGreSQL</w:t>
+      </w:r>
+      <w:proofErr w:type="spellEnd"/>
+      <w:r>
+        <w:t xml:space="preserve"> possède une interface graphique (</w:t>
+      </w:r>
+      <w:proofErr w:type="spellStart"/>
+      <w:r>
+        <w:t>pgAdmin</w:t>
+      </w:r>
+      <w:proofErr w:type="spellEnd"/>
+      <w:r>
+        <w:t>) qui permet (après avoir appris à l’utiliser) de facilement modifier/faire des ajouts dans une base de donnée</w:t>
+      </w:r>
+      <w:r>
+        <w:t>s.</w:t>
+      </w:r>
+      <w:bookmarkStart w:id="10" w:name="_GoBack"/>
+      <w:bookmarkEnd w:id="10"/>
     </w:p>
     <w:p>
       <w:pPr>
@@ -7441,27 +7473,35 @@
       <w:r>
         <w:t>. Nous devrions apprendre ceci en GEN plus tard.</w:t>
       </w:r>
-      <w:bookmarkStart w:id="21" w:name="_GoBack"/>
-      <w:bookmarkEnd w:id="21"/>
     </w:p>
     <w:p>
       <w:pPr>
         <w:pStyle w:val="Titre1"/>
       </w:pPr>
-      <w:bookmarkStart w:id="22" w:name="_Toc8386806"/>
+      <w:bookmarkStart w:id="21" w:name="_Toc8386806"/>
       <w:r>
         <w:t>Remerciements</w:t>
       </w:r>
-      <w:bookmarkEnd w:id="22"/>
+      <w:bookmarkEnd w:id="21"/>
     </w:p>
     <w:p/>
     <w:p>
       <w:pPr>
         <w:pStyle w:val="Titre1"/>
       </w:pPr>
-      <w:bookmarkStart w:id="23" w:name="_Toc8386807"/>
+      <w:bookmarkStart w:id="22" w:name="_Toc8386807"/>
       <w:r>
         <w:t>Conclusion</w:t>
+      </w:r>
+      <w:bookmarkEnd w:id="22"/>
+    </w:p>
+    <w:p>
+      <w:pPr>
+        <w:pStyle w:val="Titre2"/>
+      </w:pPr>
+      <w:bookmarkStart w:id="23" w:name="_Toc8386808"/>
+      <w:r>
+        <w:t>Situation finale du projet</w:t>
       </w:r>
       <w:bookmarkEnd w:id="23"/>
     </w:p>
@@ -7469,21 +7509,11 @@
       <w:pPr>
         <w:pStyle w:val="Titre2"/>
       </w:pPr>
-      <w:bookmarkStart w:id="24" w:name="_Toc8386808"/>
-      <w:r>
-        <w:t>Situation finale du projet</w:t>
-      </w:r>
-      <w:bookmarkEnd w:id="24"/>
-    </w:p>
-    <w:p>
-      <w:pPr>
-        <w:pStyle w:val="Titre2"/>
-      </w:pPr>
-      <w:bookmarkStart w:id="25" w:name="_Toc8386809"/>
+      <w:bookmarkStart w:id="24" w:name="_Toc8386809"/>
       <w:r>
         <w:t>Fonctionnement du groupe</w:t>
       </w:r>
-      <w:bookmarkEnd w:id="25"/>
+      <w:bookmarkEnd w:id="24"/>
     </w:p>
     <w:p>
       <w:pPr>
@@ -7543,18 +7573,19 @@
       <w:pPr>
         <w:pStyle w:val="Titre2"/>
       </w:pPr>
-      <w:bookmarkStart w:id="26" w:name="_Toc8386810"/>
+      <w:bookmarkStart w:id="25" w:name="_Toc8386810"/>
       <w:r>
+        <w:lastRenderedPageBreak/>
         <w:t>Avis personnels</w:t>
       </w:r>
-      <w:bookmarkEnd w:id="26"/>
+      <w:bookmarkEnd w:id="25"/>
     </w:p>
     <w:p>
       <w:pPr>
         <w:spacing w:after="0"/>
       </w:pPr>
     </w:p>
-    <w:bookmarkStart w:id="27" w:name="_Toc8386811" w:displacedByCustomXml="next"/>
+    <w:bookmarkStart w:id="26" w:name="_Toc8386811" w:displacedByCustomXml="next"/>
     <w:sdt>
       <w:sdtPr>
         <w:rPr>
@@ -7586,7 +7617,7 @@
             </w:rPr>
             <w:t>Bibliographie</w:t>
           </w:r>
-          <w:bookmarkEnd w:id="27"/>
+          <w:bookmarkEnd w:id="26"/>
         </w:p>
         <w:sdt>
           <w:sdtPr>
@@ -7658,11 +7689,11 @@
           <w:noProof/>
         </w:rPr>
       </w:pPr>
-      <w:bookmarkStart w:id="28" w:name="_Toc8386812"/>
+      <w:bookmarkStart w:id="27" w:name="_Toc8386812"/>
       <w:r>
         <w:t>Tables d’illustrations</w:t>
       </w:r>
-      <w:bookmarkEnd w:id="28"/>
+      <w:bookmarkEnd w:id="27"/>
       <w:r>
         <w:fldChar w:fldCharType="begin"/>
       </w:r>
@@ -7775,11 +7806,11 @@
       <w:pPr>
         <w:pStyle w:val="Titre1"/>
       </w:pPr>
-      <w:bookmarkStart w:id="29" w:name="_Toc8386813"/>
+      <w:bookmarkStart w:id="28" w:name="_Toc8386813"/>
       <w:r>
         <w:t>Annexes</w:t>
       </w:r>
-      <w:bookmarkEnd w:id="29"/>
+      <w:bookmarkEnd w:id="28"/>
     </w:p>
     <w:sectPr>
       <w:footerReference w:type="default" r:id="rId9"/>
@@ -10244,7 +10275,6 @@
     <w:name w:val="Normal (Web)"/>
     <w:basedOn w:val="Normal"/>
     <w:uiPriority w:val="99"/>
-    <w:semiHidden/>
     <w:unhideWhenUsed/>
     <w:rsid w:val="00EB1AFE"/>
     <w:pPr>
@@ -10870,7 +10900,7 @@
 </file>
 
 <file path=customXml/itemProps2.xml><?xml version="1.0" encoding="utf-8"?>
-<ds:datastoreItem xmlns:ds="http://schemas.openxmlformats.org/officeDocument/2006/customXml" ds:itemID="{19AF30F2-4F70-445E-8420-FFB05AD60CE4}">
+<ds:datastoreItem xmlns:ds="http://schemas.openxmlformats.org/officeDocument/2006/customXml" ds:itemID="{18F1342F-1589-473B-B63A-AC80C19935C6}">
   <ds:schemaRefs>
     <ds:schemaRef ds:uri="http://schemas.openxmlformats.org/officeDocument/2006/bibliography"/>
   </ds:schemaRefs>

</xml_diff>

<commit_message>
Ajout de texte sur la base de données et d'améliorations (pas fini cette partie)
</commit_message>
<xml_diff>
--- a/Documents/GESTIONNAIRE_DE_BUDGET_PERSONNEL.docx
+++ b/Documents/GESTIONNAIRE_DE_BUDGET_PERSONNEL.docx
@@ -7257,6 +7257,1424 @@
         <w:t>s.</w:t>
       </w:r>
     </w:p>
+    <w:p/>
+    <w:p>
+      <w:pPr>
+        <w:pStyle w:val="Titre3"/>
+      </w:pPr>
+      <w:r>
+        <w:t>Schéma UML</w:t>
+      </w:r>
+    </w:p>
+    <w:p>
+      <w:pPr>
+        <w:keepNext/>
+        <w:spacing w:line="240" w:lineRule="auto"/>
+      </w:pPr>
+      <w:r>
+        <w:rPr>
+          <w:rFonts w:ascii="Calibri" w:eastAsia="Times New Roman" w:hAnsi="Calibri" w:cs="Calibri"/>
+          <w:noProof/>
+          <w:color w:val="000000"/>
+          <w:lang w:eastAsia="fr-CH"/>
+        </w:rPr>
+        <w:drawing>
+          <wp:inline distT="0" distB="0" distL="0" distR="0" wp14:anchorId="34E8C3A7" wp14:editId="4006E59E">
+            <wp:extent cx="6120130" cy="4483100"/>
+            <wp:effectExtent l="0" t="0" r="0" b="0"/>
+            <wp:docPr id="6" name="Image 6" descr="https://lh3.googleusercontent.com/gW_OAFLghc_M_rbYW6NwZbvgbW46paqTTOw3iO9_OJwPu67ST3t99O17y--KyHigYMhokwj2NjZ0TfdbE4oIrvG77CBrlcYpuCVF30gSSLpDUZp9iUUhl7cTytN1vA"/>
+            <wp:cNvGraphicFramePr>
+              <a:graphicFrameLocks xmlns:a="http://schemas.openxmlformats.org/drawingml/2006/main" noChangeAspect="1"/>
+            </wp:cNvGraphicFramePr>
+            <a:graphic xmlns:a="http://schemas.openxmlformats.org/drawingml/2006/main">
+              <a:graphicData uri="http://schemas.openxmlformats.org/drawingml/2006/picture">
+                <pic:pic xmlns:pic="http://schemas.openxmlformats.org/drawingml/2006/picture">
+                  <pic:nvPicPr>
+                    <pic:cNvPr id="0" name="Picture 1" descr="https://lh3.googleusercontent.com/gW_OAFLghc_M_rbYW6NwZbvgbW46paqTTOw3iO9_OJwPu67ST3t99O17y--KyHigYMhokwj2NjZ0TfdbE4oIrvG77CBrlcYpuCVF30gSSLpDUZp9iUUhl7cTytN1vA"/>
+                    <pic:cNvPicPr>
+                      <a:picLocks noChangeAspect="1" noChangeArrowheads="1"/>
+                    </pic:cNvPicPr>
+                  </pic:nvPicPr>
+                  <pic:blipFill>
+                    <a:blip r:embed="rId9">
+                      <a:extLst>
+                        <a:ext uri="{28A0092B-C50C-407E-A947-70E740481C1C}">
+                          <a14:useLocalDpi xmlns:a14="http://schemas.microsoft.com/office/drawing/2010/main" val="0"/>
+                        </a:ext>
+                      </a:extLst>
+                    </a:blip>
+                    <a:srcRect/>
+                    <a:stretch>
+                      <a:fillRect/>
+                    </a:stretch>
+                  </pic:blipFill>
+                  <pic:spPr bwMode="auto">
+                    <a:xfrm>
+                      <a:off x="0" y="0"/>
+                      <a:ext cx="6120130" cy="4483100"/>
+                    </a:xfrm>
+                    <a:prstGeom prst="rect">
+                      <a:avLst/>
+                    </a:prstGeom>
+                    <a:noFill/>
+                    <a:ln>
+                      <a:noFill/>
+                    </a:ln>
+                  </pic:spPr>
+                </pic:pic>
+              </a:graphicData>
+            </a:graphic>
+          </wp:inline>
+        </w:drawing>
+      </w:r>
+    </w:p>
+    <w:p>
+      <w:pPr>
+        <w:pStyle w:val="Lgende"/>
+        <w:jc w:val="center"/>
+        <w:rPr>
+          <w:rFonts w:ascii="Times New Roman" w:eastAsia="Times New Roman" w:hAnsi="Times New Roman" w:cs="Times New Roman"/>
+          <w:sz w:val="24"/>
+          <w:szCs w:val="24"/>
+          <w:lang w:eastAsia="fr-CH"/>
+        </w:rPr>
+      </w:pPr>
+      <w:r>
+        <w:t xml:space="preserve">Figure </w:t>
+      </w:r>
+      <w:r>
+        <w:fldChar w:fldCharType="begin"/>
+      </w:r>
+      <w:r>
+        <w:instrText xml:space="preserve"> SEQ Figure \* ARABIC </w:instrText>
+      </w:r>
+      <w:r>
+        <w:fldChar w:fldCharType="separate"/>
+      </w:r>
+      <w:r>
+        <w:rPr>
+          <w:noProof/>
+        </w:rPr>
+        <w:t>1</w:t>
+      </w:r>
+      <w:r>
+        <w:fldChar w:fldCharType="end"/>
+      </w:r>
+      <w:r>
+        <w:t xml:space="preserve"> : Schéma UML de la base de données</w:t>
+      </w:r>
+    </w:p>
+    <w:p>
+      <w:pPr>
+        <w:spacing w:after="0" w:line="240" w:lineRule="auto"/>
+        <w:jc w:val="left"/>
+        <w:rPr>
+          <w:rFonts w:ascii="Times New Roman" w:eastAsia="Times New Roman" w:hAnsi="Times New Roman" w:cs="Times New Roman"/>
+          <w:sz w:val="24"/>
+          <w:szCs w:val="24"/>
+          <w:lang w:eastAsia="fr-CH"/>
+        </w:rPr>
+      </w:pPr>
+    </w:p>
+    <w:p>
+      <w:pPr>
+        <w:pStyle w:val="Titre3"/>
+      </w:pPr>
+      <w:r>
+        <w:t>Résumé des tables</w:t>
+      </w:r>
+    </w:p>
+    <w:p>
+      <w:pPr>
+        <w:spacing w:line="240" w:lineRule="auto"/>
+        <w:rPr>
+          <w:rFonts w:ascii="Calibri" w:eastAsia="Times New Roman" w:hAnsi="Calibri" w:cs="Calibri"/>
+          <w:color w:val="000000"/>
+          <w:lang w:eastAsia="fr-CH"/>
+        </w:rPr>
+      </w:pPr>
+      <w:r>
+        <w:rPr>
+          <w:rStyle w:val="Titre4Car"/>
+          <w:lang w:eastAsia="fr-CH"/>
+        </w:rPr>
+        <w:t>Transaction :</w:t>
+      </w:r>
+    </w:p>
+    <w:p>
+      <w:pPr>
+        <w:spacing w:line="240" w:lineRule="auto"/>
+        <w:rPr>
+          <w:rFonts w:ascii="Times New Roman" w:eastAsia="Times New Roman" w:hAnsi="Times New Roman" w:cs="Times New Roman"/>
+          <w:sz w:val="24"/>
+          <w:szCs w:val="24"/>
+          <w:lang w:eastAsia="fr-CH"/>
+        </w:rPr>
+      </w:pPr>
+      <w:r>
+        <w:rPr>
+          <w:rFonts w:ascii="Calibri" w:eastAsia="Times New Roman" w:hAnsi="Calibri" w:cs="Calibri"/>
+          <w:color w:val="000000"/>
+          <w:lang w:eastAsia="fr-CH"/>
+        </w:rPr>
+        <w:t>Stocke toutes les transactions effectuées par les utilisateurs, elles sont forcément reliées à un modèle de transaction. C’est un peu le “log” de toutes les transactions qui ont eu lieu sur le site, elle peut permettre de faires des statistiques et observer le comportement général des inscrits.</w:t>
+      </w:r>
+    </w:p>
+    <w:p>
+      <w:pPr>
+        <w:spacing w:line="240" w:lineRule="auto"/>
+        <w:rPr>
+          <w:rStyle w:val="Titre4Car"/>
+          <w:lang w:eastAsia="fr-CH"/>
+        </w:rPr>
+      </w:pPr>
+      <w:r>
+        <w:rPr>
+          <w:rStyle w:val="Titre4Car"/>
+          <w:lang w:eastAsia="fr-CH"/>
+        </w:rPr>
+        <w:t>Modèle transaction :</w:t>
+      </w:r>
+    </w:p>
+    <w:p>
+      <w:pPr>
+        <w:spacing w:line="240" w:lineRule="auto"/>
+        <w:rPr>
+          <w:rFonts w:ascii="Times New Roman" w:eastAsia="Times New Roman" w:hAnsi="Times New Roman" w:cs="Times New Roman"/>
+          <w:sz w:val="24"/>
+          <w:szCs w:val="24"/>
+          <w:lang w:eastAsia="fr-CH"/>
+        </w:rPr>
+      </w:pPr>
+      <w:r>
+        <w:rPr>
+          <w:rFonts w:ascii="Calibri" w:eastAsia="Times New Roman" w:hAnsi="Calibri" w:cs="Calibri"/>
+          <w:color w:val="000000"/>
+          <w:lang w:eastAsia="fr-CH"/>
+        </w:rPr>
+        <w:t>Contient les modèles sur lesquels sont basées une ou plusieurs transactions. C’est ici qu’on saura si une transaction est récurrente ou encore si c’est une dépense ou un revenu. C’est une classe assez centrale car elle fait le lien entre un grand nombre de tables et contient donc toutes les informations pour faire les liens entre tout ce qui se passe lors d’une transaction.</w:t>
+      </w:r>
+    </w:p>
+    <w:p>
+      <w:pPr>
+        <w:spacing w:line="240" w:lineRule="auto"/>
+        <w:rPr>
+          <w:rFonts w:ascii="Calibri" w:eastAsia="Times New Roman" w:hAnsi="Calibri" w:cs="Calibri"/>
+          <w:color w:val="000000"/>
+          <w:lang w:eastAsia="fr-CH"/>
+        </w:rPr>
+      </w:pPr>
+      <w:r>
+        <w:rPr>
+          <w:rStyle w:val="Titre4Car"/>
+          <w:lang w:eastAsia="fr-CH"/>
+        </w:rPr>
+        <w:t>Type transaction :</w:t>
+      </w:r>
+      <w:r>
+        <w:rPr>
+          <w:rFonts w:ascii="Calibri" w:eastAsia="Times New Roman" w:hAnsi="Calibri" w:cs="Calibri"/>
+          <w:color w:val="000000"/>
+          <w:lang w:eastAsia="fr-CH"/>
+        </w:rPr>
+        <w:t xml:space="preserve"> </w:t>
+      </w:r>
+    </w:p>
+    <w:p>
+      <w:pPr>
+        <w:spacing w:line="240" w:lineRule="auto"/>
+        <w:rPr>
+          <w:rFonts w:ascii="Times New Roman" w:eastAsia="Times New Roman" w:hAnsi="Times New Roman" w:cs="Times New Roman"/>
+          <w:sz w:val="24"/>
+          <w:szCs w:val="24"/>
+          <w:lang w:eastAsia="fr-CH"/>
+        </w:rPr>
+      </w:pPr>
+      <w:r>
+        <w:rPr>
+          <w:rFonts w:ascii="Calibri" w:eastAsia="Times New Roman" w:hAnsi="Calibri" w:cs="Calibri"/>
+          <w:color w:val="000000"/>
+          <w:lang w:eastAsia="fr-CH"/>
+        </w:rPr>
+        <w:t xml:space="preserve">Permet de différencier les dépenses et les revenus, nous avons créé cette classe en pensant qu’il pourrait être possible d’avoir d’autres types de transaction dans le futur. Elle pourrait permettre par exemple d’ajouter “emprunt” par exemple, ainsi on saurait que cet argent devra être rendu, ce qui pourrait permettre de le traiter différemment pour les statistiques par exemple. </w:t>
+      </w:r>
+    </w:p>
+    <w:p>
+      <w:pPr>
+        <w:spacing w:line="240" w:lineRule="auto"/>
+        <w:rPr>
+          <w:rFonts w:ascii="Calibri" w:eastAsia="Times New Roman" w:hAnsi="Calibri" w:cs="Calibri"/>
+          <w:color w:val="000000"/>
+          <w:lang w:eastAsia="fr-CH"/>
+        </w:rPr>
+      </w:pPr>
+      <w:r>
+        <w:rPr>
+          <w:rStyle w:val="Titre4Car"/>
+          <w:lang w:eastAsia="fr-CH"/>
+        </w:rPr>
+        <w:lastRenderedPageBreak/>
+        <w:t>Récurrence :</w:t>
+      </w:r>
+      <w:r>
+        <w:rPr>
+          <w:rFonts w:ascii="Calibri" w:eastAsia="Times New Roman" w:hAnsi="Calibri" w:cs="Calibri"/>
+          <w:color w:val="000000"/>
+          <w:lang w:eastAsia="fr-CH"/>
+        </w:rPr>
+        <w:t xml:space="preserve"> </w:t>
+      </w:r>
+    </w:p>
+    <w:p>
+      <w:pPr>
+        <w:spacing w:line="240" w:lineRule="auto"/>
+        <w:rPr>
+          <w:rFonts w:ascii="Times New Roman" w:eastAsia="Times New Roman" w:hAnsi="Times New Roman" w:cs="Times New Roman"/>
+          <w:sz w:val="24"/>
+          <w:szCs w:val="24"/>
+          <w:lang w:eastAsia="fr-CH"/>
+        </w:rPr>
+      </w:pPr>
+      <w:r>
+        <w:rPr>
+          <w:rFonts w:ascii="Calibri" w:eastAsia="Times New Roman" w:hAnsi="Calibri" w:cs="Calibri"/>
+          <w:color w:val="000000"/>
+          <w:lang w:eastAsia="fr-CH"/>
+        </w:rPr>
+        <w:t>Cette table contient les différentes récurrences disponibles, il y en a pour l’instant 6, mais on pourrait y ajouter des nouvelles.</w:t>
+      </w:r>
+    </w:p>
+    <w:p>
+      <w:pPr>
+        <w:spacing w:line="240" w:lineRule="auto"/>
+        <w:rPr>
+          <w:rFonts w:ascii="Calibri" w:eastAsia="Times New Roman" w:hAnsi="Calibri" w:cs="Calibri"/>
+          <w:color w:val="000000"/>
+          <w:lang w:eastAsia="fr-CH"/>
+        </w:rPr>
+      </w:pPr>
+      <w:r>
+        <w:rPr>
+          <w:rStyle w:val="Titre4Car"/>
+          <w:lang w:eastAsia="fr-CH"/>
+        </w:rPr>
+        <w:t>Catégorie :</w:t>
+      </w:r>
+      <w:r>
+        <w:rPr>
+          <w:rFonts w:ascii="Calibri" w:eastAsia="Times New Roman" w:hAnsi="Calibri" w:cs="Calibri"/>
+          <w:color w:val="000000"/>
+          <w:lang w:eastAsia="fr-CH"/>
+        </w:rPr>
+        <w:t xml:space="preserve"> </w:t>
+      </w:r>
+    </w:p>
+    <w:p>
+      <w:pPr>
+        <w:spacing w:line="240" w:lineRule="auto"/>
+        <w:rPr>
+          <w:rFonts w:ascii="Times New Roman" w:eastAsia="Times New Roman" w:hAnsi="Times New Roman" w:cs="Times New Roman"/>
+          <w:sz w:val="24"/>
+          <w:szCs w:val="24"/>
+          <w:lang w:eastAsia="fr-CH"/>
+        </w:rPr>
+      </w:pPr>
+      <w:r>
+        <w:rPr>
+          <w:rFonts w:ascii="Calibri" w:eastAsia="Times New Roman" w:hAnsi="Calibri" w:cs="Calibri"/>
+          <w:color w:val="000000"/>
+          <w:lang w:eastAsia="fr-CH"/>
+        </w:rPr>
+        <w:t xml:space="preserve">Ici sont stockées les catégories “de base” du site, qu’on ne pourra pas modifier en tant qu’utilisateur. Afin d’en ajouter il faudrait l’insérer soit en étant admin (cette fonctionnalité n’existe cependant pas encore), soit en le faisant à la main dans </w:t>
+      </w:r>
+      <w:proofErr w:type="spellStart"/>
+      <w:r>
+        <w:rPr>
+          <w:rFonts w:ascii="Calibri" w:eastAsia="Times New Roman" w:hAnsi="Calibri" w:cs="Calibri"/>
+          <w:color w:val="000000"/>
+          <w:lang w:eastAsia="fr-CH"/>
+        </w:rPr>
+        <w:t>pgAdmin</w:t>
+      </w:r>
+      <w:proofErr w:type="spellEnd"/>
+      <w:r>
+        <w:rPr>
+          <w:rFonts w:ascii="Calibri" w:eastAsia="Times New Roman" w:hAnsi="Calibri" w:cs="Calibri"/>
+          <w:color w:val="000000"/>
+          <w:lang w:eastAsia="fr-CH"/>
+        </w:rPr>
+        <w:t xml:space="preserve"> avec un nouveau backup.</w:t>
+      </w:r>
+    </w:p>
+    <w:p>
+      <w:pPr>
+        <w:spacing w:line="240" w:lineRule="auto"/>
+        <w:rPr>
+          <w:rFonts w:ascii="Calibri" w:eastAsia="Times New Roman" w:hAnsi="Calibri" w:cs="Calibri"/>
+          <w:color w:val="000000"/>
+          <w:lang w:eastAsia="fr-CH"/>
+        </w:rPr>
+      </w:pPr>
+      <w:r>
+        <w:rPr>
+          <w:rStyle w:val="Titre4Car"/>
+          <w:lang w:eastAsia="fr-CH"/>
+        </w:rPr>
+        <w:t>Sous-catégorie :</w:t>
+      </w:r>
+      <w:r>
+        <w:rPr>
+          <w:rFonts w:ascii="Calibri" w:eastAsia="Times New Roman" w:hAnsi="Calibri" w:cs="Calibri"/>
+          <w:color w:val="000000"/>
+          <w:lang w:eastAsia="fr-CH"/>
+        </w:rPr>
+        <w:t xml:space="preserve"> </w:t>
+      </w:r>
+    </w:p>
+    <w:p>
+      <w:pPr>
+        <w:spacing w:line="240" w:lineRule="auto"/>
+        <w:rPr>
+          <w:rFonts w:ascii="Times New Roman" w:eastAsia="Times New Roman" w:hAnsi="Times New Roman" w:cs="Times New Roman"/>
+          <w:sz w:val="24"/>
+          <w:szCs w:val="24"/>
+          <w:lang w:eastAsia="fr-CH"/>
+        </w:rPr>
+      </w:pPr>
+      <w:r>
+        <w:rPr>
+          <w:rFonts w:ascii="Calibri" w:eastAsia="Times New Roman" w:hAnsi="Calibri" w:cs="Calibri"/>
+          <w:color w:val="000000"/>
+          <w:lang w:eastAsia="fr-CH"/>
+        </w:rPr>
+        <w:t xml:space="preserve">Contient les sous-catégories “de base” ainsi que les sous-catégories créées par les utilisateurs. L’attribut </w:t>
+      </w:r>
+      <w:proofErr w:type="spellStart"/>
+      <w:r>
+        <w:rPr>
+          <w:rFonts w:ascii="Calibri" w:eastAsia="Times New Roman" w:hAnsi="Calibri" w:cs="Calibri"/>
+          <w:color w:val="000000"/>
+          <w:lang w:eastAsia="fr-CH"/>
+        </w:rPr>
+        <w:t>isGlobal</w:t>
+      </w:r>
+      <w:proofErr w:type="spellEnd"/>
+      <w:r>
+        <w:rPr>
+          <w:rFonts w:ascii="Calibri" w:eastAsia="Times New Roman" w:hAnsi="Calibri" w:cs="Calibri"/>
+          <w:color w:val="000000"/>
+          <w:lang w:eastAsia="fr-CH"/>
+        </w:rPr>
+        <w:t xml:space="preserve"> permet de savoir si c’est une classe globale (de base) ou personnelle à un utilisateur.</w:t>
+      </w:r>
+    </w:p>
+    <w:p>
+      <w:pPr>
+        <w:spacing w:line="240" w:lineRule="auto"/>
+        <w:rPr>
+          <w:rFonts w:ascii="Calibri" w:eastAsia="Times New Roman" w:hAnsi="Calibri" w:cs="Calibri"/>
+          <w:color w:val="000000"/>
+          <w:lang w:eastAsia="fr-CH"/>
+        </w:rPr>
+      </w:pPr>
+      <w:r>
+        <w:rPr>
+          <w:rStyle w:val="Titre4Car"/>
+          <w:lang w:eastAsia="fr-CH"/>
+        </w:rPr>
+        <w:t>Limites :</w:t>
+      </w:r>
+      <w:r>
+        <w:rPr>
+          <w:rFonts w:ascii="Calibri" w:eastAsia="Times New Roman" w:hAnsi="Calibri" w:cs="Calibri"/>
+          <w:color w:val="000000"/>
+          <w:lang w:eastAsia="fr-CH"/>
+        </w:rPr>
+        <w:t xml:space="preserve"> </w:t>
+      </w:r>
+    </w:p>
+    <w:p>
+      <w:pPr>
+        <w:spacing w:line="240" w:lineRule="auto"/>
+        <w:rPr>
+          <w:rFonts w:ascii="Times New Roman" w:eastAsia="Times New Roman" w:hAnsi="Times New Roman" w:cs="Times New Roman"/>
+          <w:sz w:val="24"/>
+          <w:szCs w:val="24"/>
+          <w:lang w:eastAsia="fr-CH"/>
+        </w:rPr>
+      </w:pPr>
+      <w:r>
+        <w:rPr>
+          <w:rFonts w:ascii="Calibri" w:eastAsia="Times New Roman" w:hAnsi="Calibri" w:cs="Calibri"/>
+          <w:color w:val="000000"/>
+          <w:lang w:eastAsia="fr-CH"/>
+        </w:rPr>
+        <w:t xml:space="preserve">Contient les limites fixées par les utilisateurs ainsi que la période durant laquelle elle </w:t>
+      </w:r>
+      <w:r>
+        <w:rPr>
+          <w:rFonts w:ascii="Calibri" w:eastAsia="Times New Roman" w:hAnsi="Calibri" w:cs="Calibri"/>
+          <w:color w:val="000000"/>
+          <w:lang w:eastAsia="fr-CH"/>
+        </w:rPr>
+        <w:t>s’applique (</w:t>
+      </w:r>
+      <w:r>
+        <w:rPr>
+          <w:rFonts w:ascii="Calibri" w:eastAsia="Times New Roman" w:hAnsi="Calibri" w:cs="Calibri"/>
+          <w:color w:val="000000"/>
+          <w:lang w:eastAsia="fr-CH"/>
+        </w:rPr>
+        <w:t xml:space="preserve">mensuelle, </w:t>
+      </w:r>
+      <w:proofErr w:type="gramStart"/>
+      <w:r>
+        <w:rPr>
+          <w:rFonts w:ascii="Calibri" w:eastAsia="Times New Roman" w:hAnsi="Calibri" w:cs="Calibri"/>
+          <w:color w:val="000000"/>
+          <w:lang w:eastAsia="fr-CH"/>
+        </w:rPr>
+        <w:t>annuelle,…</w:t>
+      </w:r>
+      <w:proofErr w:type="gramEnd"/>
+      <w:r>
+        <w:rPr>
+          <w:rFonts w:ascii="Calibri" w:eastAsia="Times New Roman" w:hAnsi="Calibri" w:cs="Calibri"/>
+          <w:color w:val="000000"/>
+          <w:lang w:eastAsia="fr-CH"/>
+        </w:rPr>
+        <w:t>).</w:t>
+      </w:r>
+    </w:p>
+    <w:p>
+      <w:pPr>
+        <w:spacing w:line="240" w:lineRule="auto"/>
+        <w:rPr>
+          <w:rFonts w:ascii="Calibri" w:eastAsia="Times New Roman" w:hAnsi="Calibri" w:cs="Calibri"/>
+          <w:color w:val="000000"/>
+          <w:lang w:eastAsia="fr-CH"/>
+        </w:rPr>
+      </w:pPr>
+      <w:r>
+        <w:rPr>
+          <w:rStyle w:val="Titre4Car"/>
+          <w:lang w:eastAsia="fr-CH"/>
+        </w:rPr>
+        <w:t>Options :</w:t>
+      </w:r>
+      <w:r>
+        <w:rPr>
+          <w:rFonts w:ascii="Calibri" w:eastAsia="Times New Roman" w:hAnsi="Calibri" w:cs="Calibri"/>
+          <w:color w:val="000000"/>
+          <w:lang w:eastAsia="fr-CH"/>
+        </w:rPr>
+        <w:t xml:space="preserve"> </w:t>
+      </w:r>
+    </w:p>
+    <w:p>
+      <w:pPr>
+        <w:spacing w:line="240" w:lineRule="auto"/>
+        <w:rPr>
+          <w:rFonts w:ascii="Times New Roman" w:eastAsia="Times New Roman" w:hAnsi="Times New Roman" w:cs="Times New Roman"/>
+          <w:sz w:val="24"/>
+          <w:szCs w:val="24"/>
+          <w:lang w:eastAsia="fr-CH"/>
+        </w:rPr>
+      </w:pPr>
+      <w:r>
+        <w:rPr>
+          <w:rFonts w:ascii="Calibri" w:eastAsia="Times New Roman" w:hAnsi="Calibri" w:cs="Calibri"/>
+          <w:color w:val="000000"/>
+          <w:lang w:eastAsia="fr-CH"/>
+        </w:rPr>
+        <w:t>Contient les options choisies pour chaque utilisateur.</w:t>
+      </w:r>
+    </w:p>
+    <w:p>
+      <w:pPr>
+        <w:spacing w:line="240" w:lineRule="auto"/>
+        <w:rPr>
+          <w:rFonts w:ascii="Calibri" w:eastAsia="Times New Roman" w:hAnsi="Calibri" w:cs="Calibri"/>
+          <w:color w:val="000000"/>
+          <w:lang w:eastAsia="fr-CH"/>
+        </w:rPr>
+      </w:pPr>
+      <w:r>
+        <w:rPr>
+          <w:rStyle w:val="Titre4Car"/>
+          <w:lang w:eastAsia="fr-CH"/>
+        </w:rPr>
+        <w:t>Notification :</w:t>
+      </w:r>
+      <w:r>
+        <w:rPr>
+          <w:rFonts w:ascii="Calibri" w:eastAsia="Times New Roman" w:hAnsi="Calibri" w:cs="Calibri"/>
+          <w:color w:val="000000"/>
+          <w:lang w:eastAsia="fr-CH"/>
+        </w:rPr>
+        <w:t xml:space="preserve"> </w:t>
+      </w:r>
+    </w:p>
+    <w:p>
+      <w:pPr>
+        <w:spacing w:line="240" w:lineRule="auto"/>
+        <w:rPr>
+          <w:rFonts w:ascii="Times New Roman" w:eastAsia="Times New Roman" w:hAnsi="Times New Roman" w:cs="Times New Roman"/>
+          <w:sz w:val="24"/>
+          <w:szCs w:val="24"/>
+          <w:lang w:eastAsia="fr-CH"/>
+        </w:rPr>
+      </w:pPr>
+      <w:r>
+        <w:rPr>
+          <w:rFonts w:ascii="Calibri" w:eastAsia="Times New Roman" w:hAnsi="Calibri" w:cs="Calibri"/>
+          <w:color w:val="000000"/>
+          <w:lang w:eastAsia="fr-CH"/>
+        </w:rPr>
+        <w:t>Contient les notifications des utilisateurs, chaque notification se compose d’un titre et d’un message et appartient à un utilisateur.</w:t>
+      </w:r>
+    </w:p>
+    <w:p>
+      <w:pPr>
+        <w:spacing w:line="240" w:lineRule="auto"/>
+        <w:rPr>
+          <w:rFonts w:ascii="Calibri" w:eastAsia="Times New Roman" w:hAnsi="Calibri" w:cs="Calibri"/>
+          <w:color w:val="000000"/>
+          <w:lang w:eastAsia="fr-CH"/>
+        </w:rPr>
+      </w:pPr>
+      <w:r>
+        <w:rPr>
+          <w:rStyle w:val="Titre4Car"/>
+          <w:lang w:eastAsia="fr-CH"/>
+        </w:rPr>
+        <w:t>Droit :</w:t>
+      </w:r>
+      <w:r>
+        <w:rPr>
+          <w:rFonts w:ascii="Calibri" w:eastAsia="Times New Roman" w:hAnsi="Calibri" w:cs="Calibri"/>
+          <w:color w:val="000000"/>
+          <w:lang w:eastAsia="fr-CH"/>
+        </w:rPr>
+        <w:t xml:space="preserve"> </w:t>
+      </w:r>
+    </w:p>
+    <w:p>
+      <w:pPr>
+        <w:spacing w:line="240" w:lineRule="auto"/>
+        <w:rPr>
+          <w:rFonts w:ascii="Times New Roman" w:eastAsia="Times New Roman" w:hAnsi="Times New Roman" w:cs="Times New Roman"/>
+          <w:sz w:val="24"/>
+          <w:szCs w:val="24"/>
+          <w:lang w:eastAsia="fr-CH"/>
+        </w:rPr>
+      </w:pPr>
+      <w:r>
+        <w:rPr>
+          <w:rFonts w:ascii="Calibri" w:eastAsia="Times New Roman" w:hAnsi="Calibri" w:cs="Calibri"/>
+          <w:color w:val="000000"/>
+          <w:lang w:eastAsia="fr-CH"/>
+        </w:rPr>
+        <w:t>Contient les différents droits existants. Actuellement il y en a 3 (admin, utilisateur et conseiller) mais ils ne sont pas utilisés.</w:t>
+      </w:r>
+    </w:p>
+    <w:p>
+      <w:pPr>
+        <w:spacing w:line="240" w:lineRule="auto"/>
+        <w:rPr>
+          <w:rFonts w:ascii="Calibri" w:eastAsia="Times New Roman" w:hAnsi="Calibri" w:cs="Calibri"/>
+          <w:color w:val="000000"/>
+          <w:lang w:eastAsia="fr-CH"/>
+        </w:rPr>
+      </w:pPr>
+      <w:r>
+        <w:rPr>
+          <w:rStyle w:val="Titre4Car"/>
+          <w:lang w:eastAsia="fr-CH"/>
+        </w:rPr>
+        <w:t>Statut :</w:t>
+      </w:r>
+      <w:r>
+        <w:rPr>
+          <w:rFonts w:ascii="Calibri" w:eastAsia="Times New Roman" w:hAnsi="Calibri" w:cs="Calibri"/>
+          <w:color w:val="000000"/>
+          <w:lang w:eastAsia="fr-CH"/>
+        </w:rPr>
+        <w:t xml:space="preserve"> </w:t>
+      </w:r>
+    </w:p>
+    <w:p>
+      <w:pPr>
+        <w:spacing w:line="240" w:lineRule="auto"/>
+        <w:rPr>
+          <w:rFonts w:ascii="Times New Roman" w:eastAsia="Times New Roman" w:hAnsi="Times New Roman" w:cs="Times New Roman"/>
+          <w:sz w:val="24"/>
+          <w:szCs w:val="24"/>
+          <w:lang w:eastAsia="fr-CH"/>
+        </w:rPr>
+      </w:pPr>
+      <w:r>
+        <w:rPr>
+          <w:rFonts w:ascii="Calibri" w:eastAsia="Times New Roman" w:hAnsi="Calibri" w:cs="Calibri"/>
+          <w:color w:val="000000"/>
+          <w:lang w:eastAsia="fr-CH"/>
+        </w:rPr>
+        <w:t>Contient les différents statuts qu’un utilisateur peut avoir (étudiant, employé et autre).</w:t>
+      </w:r>
+    </w:p>
+    <w:p>
+      <w:pPr>
+        <w:spacing w:line="240" w:lineRule="auto"/>
+        <w:rPr>
+          <w:rFonts w:ascii="Calibri" w:eastAsia="Times New Roman" w:hAnsi="Calibri" w:cs="Calibri"/>
+          <w:color w:val="000000"/>
+          <w:lang w:eastAsia="fr-CH"/>
+        </w:rPr>
+      </w:pPr>
+      <w:r>
+        <w:rPr>
+          <w:rStyle w:val="Titre4Car"/>
+          <w:lang w:eastAsia="fr-CH"/>
+        </w:rPr>
+        <w:t>Pays :</w:t>
+      </w:r>
+      <w:r>
+        <w:rPr>
+          <w:rFonts w:ascii="Calibri" w:eastAsia="Times New Roman" w:hAnsi="Calibri" w:cs="Calibri"/>
+          <w:color w:val="000000"/>
+          <w:lang w:eastAsia="fr-CH"/>
+        </w:rPr>
+        <w:t xml:space="preserve"> </w:t>
+      </w:r>
+    </w:p>
+    <w:p>
+      <w:pPr>
+        <w:spacing w:line="240" w:lineRule="auto"/>
+        <w:rPr>
+          <w:rFonts w:ascii="Times New Roman" w:eastAsia="Times New Roman" w:hAnsi="Times New Roman" w:cs="Times New Roman"/>
+          <w:sz w:val="24"/>
+          <w:szCs w:val="24"/>
+          <w:lang w:eastAsia="fr-CH"/>
+        </w:rPr>
+      </w:pPr>
+      <w:r>
+        <w:rPr>
+          <w:rFonts w:ascii="Calibri" w:eastAsia="Times New Roman" w:hAnsi="Calibri" w:cs="Calibri"/>
+          <w:color w:val="000000"/>
+          <w:lang w:eastAsia="fr-CH"/>
+        </w:rPr>
+        <w:t>Contient les différents pays existants.</w:t>
+      </w:r>
+    </w:p>
+    <w:p>
+      <w:pPr>
+        <w:spacing w:line="240" w:lineRule="auto"/>
+        <w:rPr>
+          <w:rFonts w:ascii="Calibri" w:eastAsia="Times New Roman" w:hAnsi="Calibri" w:cs="Calibri"/>
+          <w:color w:val="000000"/>
+          <w:lang w:eastAsia="fr-CH"/>
+        </w:rPr>
+      </w:pPr>
+      <w:r>
+        <w:rPr>
+          <w:rStyle w:val="Titre4Car"/>
+          <w:lang w:eastAsia="fr-CH"/>
+        </w:rPr>
+        <w:t>Utilisateur :</w:t>
+      </w:r>
+      <w:r>
+        <w:rPr>
+          <w:rFonts w:ascii="Calibri" w:eastAsia="Times New Roman" w:hAnsi="Calibri" w:cs="Calibri"/>
+          <w:color w:val="000000"/>
+          <w:lang w:eastAsia="fr-CH"/>
+        </w:rPr>
+        <w:t xml:space="preserve"> </w:t>
+      </w:r>
+    </w:p>
+    <w:p>
+      <w:pPr>
+        <w:spacing w:line="240" w:lineRule="auto"/>
+        <w:rPr>
+          <w:rFonts w:ascii="Times New Roman" w:eastAsia="Times New Roman" w:hAnsi="Times New Roman" w:cs="Times New Roman"/>
+          <w:sz w:val="24"/>
+          <w:szCs w:val="24"/>
+          <w:lang w:eastAsia="fr-CH"/>
+        </w:rPr>
+      </w:pPr>
+      <w:r>
+        <w:rPr>
+          <w:rFonts w:ascii="Calibri" w:eastAsia="Times New Roman" w:hAnsi="Calibri" w:cs="Calibri"/>
+          <w:color w:val="000000"/>
+          <w:lang w:eastAsia="fr-CH"/>
+        </w:rPr>
+        <w:t xml:space="preserve">Cette table contient </w:t>
+      </w:r>
+      <w:r>
+        <w:rPr>
+          <w:rFonts w:ascii="Calibri" w:eastAsia="Times New Roman" w:hAnsi="Calibri" w:cs="Calibri"/>
+          <w:color w:val="000000"/>
+          <w:lang w:eastAsia="fr-CH"/>
+        </w:rPr>
+        <w:t>tous les utilisateurs existants</w:t>
+      </w:r>
+      <w:r>
+        <w:rPr>
+          <w:rFonts w:ascii="Calibri" w:eastAsia="Times New Roman" w:hAnsi="Calibri" w:cs="Calibri"/>
+          <w:color w:val="000000"/>
+          <w:lang w:eastAsia="fr-CH"/>
+        </w:rPr>
+        <w:t>, c’est aussi une classe “centrale” de la base de données, beaucoup d’éléments en dépendent.</w:t>
+      </w:r>
+    </w:p>
+    <w:p>
+      <w:pPr>
+        <w:spacing w:after="0" w:line="240" w:lineRule="auto"/>
+        <w:jc w:val="left"/>
+        <w:rPr>
+          <w:rFonts w:ascii="Times New Roman" w:eastAsia="Times New Roman" w:hAnsi="Times New Roman" w:cs="Times New Roman"/>
+          <w:sz w:val="24"/>
+          <w:szCs w:val="24"/>
+          <w:lang w:eastAsia="fr-CH"/>
+        </w:rPr>
+      </w:pPr>
+    </w:p>
+    <w:p>
+      <w:pPr>
+        <w:pStyle w:val="Titre3"/>
+      </w:pPr>
+      <w:r>
+        <w:t>Triggers :</w:t>
+      </w:r>
+    </w:p>
+    <w:p>
+      <w:pPr>
+        <w:spacing w:line="240" w:lineRule="auto"/>
+        <w:rPr>
+          <w:rFonts w:ascii="Calibri" w:eastAsia="Times New Roman" w:hAnsi="Calibri" w:cs="Calibri"/>
+          <w:color w:val="000000"/>
+          <w:lang w:eastAsia="fr-CH"/>
+        </w:rPr>
+      </w:pPr>
+      <w:proofErr w:type="spellStart"/>
+      <w:proofErr w:type="gramStart"/>
+      <w:r>
+        <w:rPr>
+          <w:rStyle w:val="Titre4Car"/>
+          <w:lang w:eastAsia="fr-CH"/>
+        </w:rPr>
+        <w:t>transactionCreation</w:t>
+      </w:r>
+      <w:proofErr w:type="spellEnd"/>
+      <w:proofErr w:type="gramEnd"/>
+      <w:r>
+        <w:rPr>
+          <w:rStyle w:val="Titre4Car"/>
+          <w:lang w:eastAsia="fr-CH"/>
+        </w:rPr>
+        <w:t xml:space="preserve"> :</w:t>
+      </w:r>
+      <w:r>
+        <w:rPr>
+          <w:rFonts w:ascii="Calibri" w:eastAsia="Times New Roman" w:hAnsi="Calibri" w:cs="Calibri"/>
+          <w:color w:val="000000"/>
+          <w:lang w:eastAsia="fr-CH"/>
+        </w:rPr>
+        <w:t xml:space="preserve"> </w:t>
+      </w:r>
+    </w:p>
+    <w:p>
+      <w:pPr>
+        <w:spacing w:line="240" w:lineRule="auto"/>
+        <w:rPr>
+          <w:rFonts w:ascii="Times New Roman" w:eastAsia="Times New Roman" w:hAnsi="Times New Roman" w:cs="Times New Roman"/>
+          <w:sz w:val="24"/>
+          <w:szCs w:val="24"/>
+          <w:lang w:eastAsia="fr-CH"/>
+        </w:rPr>
+      </w:pPr>
+      <w:r>
+        <w:rPr>
+          <w:rFonts w:ascii="Calibri" w:eastAsia="Times New Roman" w:hAnsi="Calibri" w:cs="Calibri"/>
+          <w:color w:val="000000"/>
+          <w:lang w:eastAsia="fr-CH"/>
+        </w:rPr>
+        <w:t xml:space="preserve">Lorsqu’on crée un modèle transaction (en ajoutant une dépense ou un revenu), ce trigger va entraîner la création de la transaction qui en découle. Attention toutefois, la transaction n’est créée que si le modèle transaction a pour date le jour actuel </w:t>
+      </w:r>
+      <w:bookmarkStart w:id="10" w:name="_GoBack"/>
+      <w:bookmarkEnd w:id="10"/>
+      <w:r>
+        <w:rPr>
+          <w:rFonts w:ascii="Calibri" w:eastAsia="Times New Roman" w:hAnsi="Calibri" w:cs="Calibri"/>
+          <w:color w:val="000000"/>
+          <w:lang w:eastAsia="fr-CH"/>
+        </w:rPr>
+        <w:t>(ce qui ne pose pas de problème comme les utilisateurs ne peuvent actuellement pas mettre en place de paiements autres qu’instantanés).</w:t>
+      </w:r>
+    </w:p>
+    <w:p>
+      <w:pPr>
+        <w:spacing w:line="240" w:lineRule="auto"/>
+        <w:rPr>
+          <w:rFonts w:ascii="Calibri" w:eastAsia="Times New Roman" w:hAnsi="Calibri" w:cs="Calibri"/>
+          <w:color w:val="000000"/>
+          <w:lang w:eastAsia="fr-CH"/>
+        </w:rPr>
+      </w:pPr>
+      <w:proofErr w:type="spellStart"/>
+      <w:proofErr w:type="gramStart"/>
+      <w:r>
+        <w:rPr>
+          <w:rStyle w:val="Titre4Car"/>
+          <w:lang w:eastAsia="fr-CH"/>
+        </w:rPr>
+        <w:t>modifSoldeExpense</w:t>
+      </w:r>
+      <w:proofErr w:type="spellEnd"/>
+      <w:proofErr w:type="gramEnd"/>
+      <w:r>
+        <w:rPr>
+          <w:rStyle w:val="Titre4Car"/>
+          <w:lang w:eastAsia="fr-CH"/>
+        </w:rPr>
+        <w:t xml:space="preserve"> :</w:t>
+      </w:r>
+      <w:r>
+        <w:rPr>
+          <w:rFonts w:ascii="Calibri" w:eastAsia="Times New Roman" w:hAnsi="Calibri" w:cs="Calibri"/>
+          <w:color w:val="000000"/>
+          <w:lang w:eastAsia="fr-CH"/>
+        </w:rPr>
+        <w:t xml:space="preserve"> </w:t>
+      </w:r>
+    </w:p>
+    <w:p>
+      <w:pPr>
+        <w:spacing w:line="240" w:lineRule="auto"/>
+        <w:rPr>
+          <w:rFonts w:ascii="Times New Roman" w:eastAsia="Times New Roman" w:hAnsi="Times New Roman" w:cs="Times New Roman"/>
+          <w:sz w:val="24"/>
+          <w:szCs w:val="24"/>
+          <w:lang w:eastAsia="fr-CH"/>
+        </w:rPr>
+      </w:pPr>
+      <w:r>
+        <w:rPr>
+          <w:rFonts w:ascii="Calibri" w:eastAsia="Times New Roman" w:hAnsi="Calibri" w:cs="Calibri"/>
+          <w:color w:val="000000"/>
+          <w:lang w:eastAsia="fr-CH"/>
+        </w:rPr>
+        <w:t>Ce trigger entraîne la modification du solde lorsqu’une transaction de type “dépense” est créée.</w:t>
+      </w:r>
+    </w:p>
+    <w:p>
+      <w:pPr>
+        <w:spacing w:line="240" w:lineRule="auto"/>
+        <w:rPr>
+          <w:rFonts w:ascii="Calibri" w:eastAsia="Times New Roman" w:hAnsi="Calibri" w:cs="Calibri"/>
+          <w:color w:val="000000"/>
+          <w:lang w:eastAsia="fr-CH"/>
+        </w:rPr>
+      </w:pPr>
+      <w:proofErr w:type="spellStart"/>
+      <w:proofErr w:type="gramStart"/>
+      <w:r>
+        <w:rPr>
+          <w:rStyle w:val="Titre4Car"/>
+          <w:lang w:eastAsia="fr-CH"/>
+        </w:rPr>
+        <w:t>modifSoldeIncome</w:t>
+      </w:r>
+      <w:proofErr w:type="spellEnd"/>
+      <w:proofErr w:type="gramEnd"/>
+      <w:r>
+        <w:rPr>
+          <w:rStyle w:val="Titre4Car"/>
+          <w:lang w:eastAsia="fr-CH"/>
+        </w:rPr>
+        <w:t xml:space="preserve"> :</w:t>
+      </w:r>
+      <w:r>
+        <w:rPr>
+          <w:rFonts w:ascii="Calibri" w:eastAsia="Times New Roman" w:hAnsi="Calibri" w:cs="Calibri"/>
+          <w:color w:val="000000"/>
+          <w:lang w:eastAsia="fr-CH"/>
+        </w:rPr>
+        <w:t xml:space="preserve"> </w:t>
+      </w:r>
+    </w:p>
+    <w:p>
+      <w:pPr>
+        <w:spacing w:line="240" w:lineRule="auto"/>
+        <w:rPr>
+          <w:rFonts w:ascii="Calibri" w:eastAsia="Times New Roman" w:hAnsi="Calibri" w:cs="Calibri"/>
+          <w:color w:val="000000"/>
+          <w:lang w:eastAsia="fr-CH"/>
+        </w:rPr>
+      </w:pPr>
+      <w:r>
+        <w:rPr>
+          <w:rFonts w:ascii="Calibri" w:eastAsia="Times New Roman" w:hAnsi="Calibri" w:cs="Calibri"/>
+          <w:color w:val="000000"/>
+          <w:lang w:eastAsia="fr-CH"/>
+        </w:rPr>
+        <w:t>Ce trigger entraîne la modification du solde lorsqu’une transaction de type “revenu” est créée.</w:t>
+      </w:r>
+    </w:p>
+    <w:p>
+      <w:pPr>
+        <w:jc w:val="left"/>
+        <w:rPr>
+          <w:rFonts w:ascii="Calibri" w:eastAsia="Times New Roman" w:hAnsi="Calibri" w:cs="Calibri"/>
+          <w:color w:val="000000"/>
+          <w:lang w:eastAsia="fr-CH"/>
+        </w:rPr>
+      </w:pPr>
+      <w:r>
+        <w:rPr>
+          <w:rFonts w:ascii="Calibri" w:eastAsia="Times New Roman" w:hAnsi="Calibri" w:cs="Calibri"/>
+          <w:color w:val="000000"/>
+          <w:lang w:eastAsia="fr-CH"/>
+        </w:rPr>
+        <w:br w:type="page"/>
+      </w:r>
+    </w:p>
+    <w:p>
+      <w:pPr>
+        <w:spacing w:line="240" w:lineRule="auto"/>
+        <w:rPr>
+          <w:rFonts w:ascii="Times New Roman" w:eastAsia="Times New Roman" w:hAnsi="Times New Roman" w:cs="Times New Roman"/>
+          <w:sz w:val="24"/>
+          <w:szCs w:val="24"/>
+          <w:lang w:eastAsia="fr-CH"/>
+        </w:rPr>
+      </w:pPr>
+    </w:p>
+    <w:p>
+      <w:pPr>
+        <w:spacing w:line="240" w:lineRule="auto"/>
+        <w:rPr>
+          <w:rFonts w:ascii="Calibri" w:eastAsia="Times New Roman" w:hAnsi="Calibri" w:cs="Calibri"/>
+          <w:color w:val="000000"/>
+          <w:lang w:eastAsia="fr-CH"/>
+        </w:rPr>
+      </w:pPr>
+      <w:proofErr w:type="spellStart"/>
+      <w:proofErr w:type="gramStart"/>
+      <w:r>
+        <w:rPr>
+          <w:rStyle w:val="Titre4Car"/>
+          <w:lang w:eastAsia="fr-CH"/>
+        </w:rPr>
+        <w:t>check</w:t>
+      </w:r>
+      <w:proofErr w:type="gramEnd"/>
+      <w:r>
+        <w:rPr>
+          <w:rStyle w:val="Titre4Car"/>
+          <w:lang w:eastAsia="fr-CH"/>
+        </w:rPr>
+        <w:t>_limits</w:t>
+      </w:r>
+      <w:proofErr w:type="spellEnd"/>
+      <w:r>
+        <w:rPr>
+          <w:rStyle w:val="Titre4Car"/>
+          <w:lang w:eastAsia="fr-CH"/>
+        </w:rPr>
+        <w:t xml:space="preserve"> :</w:t>
+      </w:r>
+      <w:r>
+        <w:rPr>
+          <w:rFonts w:ascii="Calibri" w:eastAsia="Times New Roman" w:hAnsi="Calibri" w:cs="Calibri"/>
+          <w:color w:val="000000"/>
+          <w:lang w:eastAsia="fr-CH"/>
+        </w:rPr>
+        <w:t xml:space="preserve"> </w:t>
+      </w:r>
+    </w:p>
+    <w:p>
+      <w:pPr>
+        <w:spacing w:line="240" w:lineRule="auto"/>
+        <w:rPr>
+          <w:rFonts w:ascii="Times New Roman" w:eastAsia="Times New Roman" w:hAnsi="Times New Roman" w:cs="Times New Roman"/>
+          <w:sz w:val="24"/>
+          <w:szCs w:val="24"/>
+          <w:lang w:eastAsia="fr-CH"/>
+        </w:rPr>
+      </w:pPr>
+      <w:r>
+        <w:rPr>
+          <w:rFonts w:ascii="Calibri" w:eastAsia="Times New Roman" w:hAnsi="Calibri" w:cs="Calibri"/>
+          <w:color w:val="000000"/>
+          <w:lang w:eastAsia="fr-CH"/>
+        </w:rPr>
+        <w:t xml:space="preserve">Quand une transaction est créée, on va aller voir si l’utilisateur à qui elle est reliée possède des limites. Si c’est le cas, on regarde si cette/ces limite(s) est/sont pour la catégorie à laquelle la transaction est </w:t>
+      </w:r>
+      <w:proofErr w:type="gramStart"/>
+      <w:r>
+        <w:rPr>
+          <w:rFonts w:ascii="Calibri" w:eastAsia="Times New Roman" w:hAnsi="Calibri" w:cs="Calibri"/>
+          <w:color w:val="000000"/>
+          <w:lang w:eastAsia="fr-CH"/>
+        </w:rPr>
+        <w:t>liée</w:t>
+      </w:r>
+      <w:proofErr w:type="gramEnd"/>
+      <w:r>
+        <w:rPr>
+          <w:rFonts w:ascii="Calibri" w:eastAsia="Times New Roman" w:hAnsi="Calibri" w:cs="Calibri"/>
+          <w:color w:val="000000"/>
+          <w:lang w:eastAsia="fr-CH"/>
+        </w:rPr>
+        <w:t>. Ensuite, pour chaque limite pertinente, on va regarder si le total dépensé dans cette même catégorie ne dépasse pas la limite désirée pour le temps choisi pour la limite. Si une limite est dépassée, on va créer une notification pour l’utilisateur afin de la notifier qu’il a dépassé une limite dans la catégorie en question.</w:t>
+      </w:r>
+    </w:p>
+    <w:p>
+      <w:pPr>
+        <w:spacing w:after="0" w:line="240" w:lineRule="auto"/>
+        <w:jc w:val="left"/>
+        <w:rPr>
+          <w:rFonts w:ascii="Times New Roman" w:eastAsia="Times New Roman" w:hAnsi="Times New Roman" w:cs="Times New Roman"/>
+          <w:sz w:val="24"/>
+          <w:szCs w:val="24"/>
+          <w:lang w:eastAsia="fr-CH"/>
+        </w:rPr>
+      </w:pPr>
+    </w:p>
+    <w:p>
+      <w:pPr>
+        <w:pStyle w:val="Titre3"/>
+        <w:rPr>
+          <w:rFonts w:ascii="Times New Roman" w:eastAsia="Times New Roman" w:hAnsi="Times New Roman" w:cs="Times New Roman"/>
+          <w:lang w:eastAsia="fr-CH"/>
+        </w:rPr>
+      </w:pPr>
+      <w:r>
+        <w:rPr>
+          <w:rFonts w:eastAsia="Times New Roman"/>
+          <w:lang w:eastAsia="fr-CH"/>
+        </w:rPr>
+        <w:t>Procédures :</w:t>
+      </w:r>
+    </w:p>
+    <w:p>
+      <w:pPr>
+        <w:spacing w:line="240" w:lineRule="auto"/>
+        <w:rPr>
+          <w:rFonts w:ascii="Calibri" w:eastAsia="Times New Roman" w:hAnsi="Calibri" w:cs="Calibri"/>
+          <w:color w:val="000000"/>
+          <w:lang w:eastAsia="fr-CH"/>
+        </w:rPr>
+      </w:pPr>
+      <w:proofErr w:type="spellStart"/>
+      <w:proofErr w:type="gramStart"/>
+      <w:r>
+        <w:rPr>
+          <w:rStyle w:val="Titre4Car"/>
+          <w:lang w:eastAsia="fr-CH"/>
+        </w:rPr>
+        <w:t>add</w:t>
+      </w:r>
+      <w:proofErr w:type="gramEnd"/>
+      <w:r>
+        <w:rPr>
+          <w:rStyle w:val="Titre4Car"/>
+          <w:lang w:eastAsia="fr-CH"/>
+        </w:rPr>
+        <w:t>_sous_cat_perso</w:t>
+      </w:r>
+      <w:proofErr w:type="spellEnd"/>
+      <w:r>
+        <w:rPr>
+          <w:rStyle w:val="Titre4Car"/>
+          <w:lang w:eastAsia="fr-CH"/>
+        </w:rPr>
+        <w:t>(</w:t>
+      </w:r>
+      <w:proofErr w:type="spellStart"/>
+      <w:r>
+        <w:rPr>
+          <w:rStyle w:val="Titre4Car"/>
+          <w:lang w:eastAsia="fr-CH"/>
+        </w:rPr>
+        <w:t>user_id</w:t>
+      </w:r>
+      <w:proofErr w:type="spellEnd"/>
+      <w:r>
+        <w:rPr>
+          <w:rStyle w:val="Titre4Car"/>
+          <w:lang w:eastAsia="fr-CH"/>
+        </w:rPr>
+        <w:t xml:space="preserve"> </w:t>
+      </w:r>
+      <w:proofErr w:type="spellStart"/>
+      <w:r>
+        <w:rPr>
+          <w:rStyle w:val="Titre4Car"/>
+          <w:lang w:eastAsia="fr-CH"/>
+        </w:rPr>
+        <w:t>integer</w:t>
+      </w:r>
+      <w:proofErr w:type="spellEnd"/>
+      <w:r>
+        <w:rPr>
+          <w:rStyle w:val="Titre4Car"/>
+          <w:lang w:eastAsia="fr-CH"/>
+        </w:rPr>
+        <w:t xml:space="preserve">, </w:t>
+      </w:r>
+      <w:proofErr w:type="spellStart"/>
+      <w:r>
+        <w:rPr>
+          <w:rStyle w:val="Titre4Car"/>
+          <w:lang w:eastAsia="fr-CH"/>
+        </w:rPr>
+        <w:t>sous_cat_id</w:t>
+      </w:r>
+      <w:proofErr w:type="spellEnd"/>
+      <w:r>
+        <w:rPr>
+          <w:rStyle w:val="Titre4Car"/>
+          <w:lang w:eastAsia="fr-CH"/>
+        </w:rPr>
+        <w:t xml:space="preserve"> </w:t>
+      </w:r>
+      <w:proofErr w:type="spellStart"/>
+      <w:r>
+        <w:rPr>
+          <w:rStyle w:val="Titre4Car"/>
+          <w:lang w:eastAsia="fr-CH"/>
+        </w:rPr>
+        <w:t>integer</w:t>
+      </w:r>
+      <w:proofErr w:type="spellEnd"/>
+      <w:r>
+        <w:rPr>
+          <w:rStyle w:val="Titre4Car"/>
+          <w:lang w:eastAsia="fr-CH"/>
+        </w:rPr>
+        <w:t>) :</w:t>
+      </w:r>
+      <w:r>
+        <w:rPr>
+          <w:rFonts w:ascii="Calibri" w:eastAsia="Times New Roman" w:hAnsi="Calibri" w:cs="Calibri"/>
+          <w:color w:val="000000"/>
+          <w:lang w:eastAsia="fr-CH"/>
+        </w:rPr>
+        <w:t xml:space="preserve"> </w:t>
+      </w:r>
+    </w:p>
+    <w:p>
+      <w:pPr>
+        <w:spacing w:line="240" w:lineRule="auto"/>
+        <w:rPr>
+          <w:rFonts w:ascii="Times New Roman" w:eastAsia="Times New Roman" w:hAnsi="Times New Roman" w:cs="Times New Roman"/>
+          <w:sz w:val="24"/>
+          <w:szCs w:val="24"/>
+          <w:lang w:eastAsia="fr-CH"/>
+        </w:rPr>
+      </w:pPr>
+      <w:r>
+        <w:rPr>
+          <w:rFonts w:ascii="Calibri" w:eastAsia="Times New Roman" w:hAnsi="Calibri" w:cs="Calibri"/>
+          <w:color w:val="000000"/>
+          <w:lang w:eastAsia="fr-CH"/>
+        </w:rPr>
+        <w:t xml:space="preserve">Cette procédure est utilisée lors de la création d’une sous-catégorie personnelle par un utilisateur. Elle permet d’insérer dans la table </w:t>
+      </w:r>
+      <w:proofErr w:type="spellStart"/>
+      <w:r>
+        <w:rPr>
+          <w:rFonts w:ascii="Calibri" w:eastAsia="Times New Roman" w:hAnsi="Calibri" w:cs="Calibri"/>
+          <w:color w:val="000000"/>
+          <w:lang w:eastAsia="fr-CH"/>
+        </w:rPr>
+        <w:t>sous_catégories_personnelles</w:t>
+      </w:r>
+      <w:proofErr w:type="spellEnd"/>
+      <w:r>
+        <w:rPr>
+          <w:rFonts w:ascii="Calibri" w:eastAsia="Times New Roman" w:hAnsi="Calibri" w:cs="Calibri"/>
+          <w:color w:val="000000"/>
+          <w:lang w:eastAsia="fr-CH"/>
+        </w:rPr>
+        <w:t xml:space="preserve"> </w:t>
+      </w:r>
+      <w:proofErr w:type="spellStart"/>
+      <w:r>
+        <w:rPr>
+          <w:rFonts w:ascii="Calibri" w:eastAsia="Times New Roman" w:hAnsi="Calibri" w:cs="Calibri"/>
+          <w:color w:val="000000"/>
+          <w:lang w:eastAsia="fr-CH"/>
+        </w:rPr>
+        <w:t>l’id</w:t>
+      </w:r>
+      <w:proofErr w:type="spellEnd"/>
+      <w:r>
+        <w:rPr>
+          <w:rFonts w:ascii="Calibri" w:eastAsia="Times New Roman" w:hAnsi="Calibri" w:cs="Calibri"/>
+          <w:color w:val="000000"/>
+          <w:lang w:eastAsia="fr-CH"/>
+        </w:rPr>
+        <w:t xml:space="preserve"> du user et celui </w:t>
+      </w:r>
+      <w:proofErr w:type="gramStart"/>
+      <w:r>
+        <w:rPr>
+          <w:rFonts w:ascii="Calibri" w:eastAsia="Times New Roman" w:hAnsi="Calibri" w:cs="Calibri"/>
+          <w:color w:val="000000"/>
+          <w:lang w:eastAsia="fr-CH"/>
+        </w:rPr>
+        <w:t xml:space="preserve">de la </w:t>
+      </w:r>
+      <w:proofErr w:type="spellStart"/>
+      <w:r>
+        <w:rPr>
+          <w:rFonts w:ascii="Calibri" w:eastAsia="Times New Roman" w:hAnsi="Calibri" w:cs="Calibri"/>
+          <w:color w:val="000000"/>
+          <w:lang w:eastAsia="fr-CH"/>
+        </w:rPr>
+        <w:t>sous</w:t>
+      </w:r>
+      <w:proofErr w:type="gramEnd"/>
+      <w:r>
+        <w:rPr>
+          <w:rFonts w:ascii="Calibri" w:eastAsia="Times New Roman" w:hAnsi="Calibri" w:cs="Calibri"/>
+          <w:color w:val="000000"/>
+          <w:lang w:eastAsia="fr-CH"/>
+        </w:rPr>
+        <w:t>_catégorie</w:t>
+      </w:r>
+      <w:proofErr w:type="spellEnd"/>
+      <w:r>
+        <w:rPr>
+          <w:rFonts w:ascii="Calibri" w:eastAsia="Times New Roman" w:hAnsi="Calibri" w:cs="Calibri"/>
+          <w:color w:val="000000"/>
+          <w:lang w:eastAsia="fr-CH"/>
+        </w:rPr>
+        <w:t xml:space="preserve"> qui vient d’être créée. On l’appelle depuis le code java avec les deux paramètres requis pour l’insertion dans la table.</w:t>
+      </w:r>
+    </w:p>
+    <w:p>
+      <w:pPr>
+        <w:spacing w:line="240" w:lineRule="auto"/>
+        <w:rPr>
+          <w:rStyle w:val="Titre4Car"/>
+          <w:lang w:eastAsia="fr-CH"/>
+        </w:rPr>
+      </w:pPr>
+      <w:proofErr w:type="spellStart"/>
+      <w:proofErr w:type="gramStart"/>
+      <w:r>
+        <w:rPr>
+          <w:rStyle w:val="Titre4Car"/>
+          <w:lang w:eastAsia="fr-CH"/>
+        </w:rPr>
+        <w:t>check</w:t>
+      </w:r>
+      <w:proofErr w:type="gramEnd"/>
+      <w:r>
+        <w:rPr>
+          <w:rStyle w:val="Titre4Car"/>
+          <w:lang w:eastAsia="fr-CH"/>
+        </w:rPr>
+        <w:t>_recurrences</w:t>
+      </w:r>
+      <w:proofErr w:type="spellEnd"/>
+      <w:r>
+        <w:rPr>
+          <w:rStyle w:val="Titre4Car"/>
+          <w:lang w:eastAsia="fr-CH"/>
+        </w:rPr>
+        <w:t>(</w:t>
+      </w:r>
+      <w:proofErr w:type="spellStart"/>
+      <w:r>
+        <w:rPr>
+          <w:rStyle w:val="Titre4Car"/>
+          <w:lang w:eastAsia="fr-CH"/>
+        </w:rPr>
+        <w:t>user_id</w:t>
+      </w:r>
+      <w:proofErr w:type="spellEnd"/>
+      <w:r>
+        <w:rPr>
+          <w:rStyle w:val="Titre4Car"/>
+          <w:lang w:eastAsia="fr-CH"/>
+        </w:rPr>
+        <w:t xml:space="preserve"> </w:t>
+      </w:r>
+      <w:proofErr w:type="spellStart"/>
+      <w:r>
+        <w:rPr>
+          <w:rStyle w:val="Titre4Car"/>
+          <w:lang w:eastAsia="fr-CH"/>
+        </w:rPr>
+        <w:t>integer</w:t>
+      </w:r>
+      <w:proofErr w:type="spellEnd"/>
+      <w:r>
+        <w:rPr>
+          <w:rStyle w:val="Titre4Car"/>
+          <w:lang w:eastAsia="fr-CH"/>
+        </w:rPr>
+        <w:t xml:space="preserve">) : </w:t>
+      </w:r>
+    </w:p>
+    <w:p>
+      <w:pPr>
+        <w:spacing w:line="240" w:lineRule="auto"/>
+        <w:rPr>
+          <w:rFonts w:ascii="Times New Roman" w:eastAsia="Times New Roman" w:hAnsi="Times New Roman" w:cs="Times New Roman"/>
+          <w:sz w:val="24"/>
+          <w:szCs w:val="24"/>
+          <w:lang w:eastAsia="fr-CH"/>
+        </w:rPr>
+      </w:pPr>
+      <w:r>
+        <w:rPr>
+          <w:rFonts w:ascii="Calibri" w:eastAsia="Times New Roman" w:hAnsi="Calibri" w:cs="Calibri"/>
+          <w:color w:val="000000"/>
+          <w:lang w:eastAsia="fr-CH"/>
+        </w:rPr>
+        <w:t xml:space="preserve">Cette procédure est appelée à chaque </w:t>
+      </w:r>
+      <w:r>
+        <w:rPr>
+          <w:rFonts w:ascii="Calibri" w:eastAsia="Times New Roman" w:hAnsi="Calibri" w:cs="Calibri"/>
+          <w:color w:val="000000"/>
+          <w:lang w:eastAsia="fr-CH"/>
+        </w:rPr>
+        <w:t>connexion</w:t>
+      </w:r>
+      <w:r>
+        <w:rPr>
+          <w:rFonts w:ascii="Calibri" w:eastAsia="Times New Roman" w:hAnsi="Calibri" w:cs="Calibri"/>
+          <w:color w:val="000000"/>
+          <w:lang w:eastAsia="fr-CH"/>
+        </w:rPr>
+        <w:t xml:space="preserve"> d’un utilisateur. Elle est appelée dans le code java avec </w:t>
+      </w:r>
+      <w:proofErr w:type="spellStart"/>
+      <w:r>
+        <w:rPr>
+          <w:rFonts w:ascii="Calibri" w:eastAsia="Times New Roman" w:hAnsi="Calibri" w:cs="Calibri"/>
+          <w:color w:val="000000"/>
+          <w:lang w:eastAsia="fr-CH"/>
+        </w:rPr>
+        <w:t>l’id</w:t>
+      </w:r>
+      <w:proofErr w:type="spellEnd"/>
+      <w:r>
+        <w:rPr>
+          <w:rFonts w:ascii="Calibri" w:eastAsia="Times New Roman" w:hAnsi="Calibri" w:cs="Calibri"/>
+          <w:color w:val="000000"/>
+          <w:lang w:eastAsia="fr-CH"/>
+        </w:rPr>
+        <w:t xml:space="preserve"> de l’utilisateur qui se connecte comme paramètre. Elle permet de mettre à jour les transactions récurrentes de l’utilisateur en question. </w:t>
+      </w:r>
+    </w:p>
+    <w:p/>
     <w:p>
       <w:pPr>
         <w:pStyle w:val="Titre2"/>
@@ -7270,11 +8688,11 @@
       <w:pPr>
         <w:pStyle w:val="Titre2"/>
       </w:pPr>
-      <w:bookmarkStart w:id="10" w:name="_Toc8386796"/>
+      <w:bookmarkStart w:id="11" w:name="_Toc8386796"/>
       <w:r>
         <w:t>Système de gestion de version</w:t>
       </w:r>
-      <w:bookmarkEnd w:id="10"/>
+      <w:bookmarkEnd w:id="11"/>
     </w:p>
     <w:p>
       <w:r>
@@ -7295,51 +8713,51 @@
       <w:pPr>
         <w:pStyle w:val="Titre1"/>
       </w:pPr>
-      <w:bookmarkStart w:id="11" w:name="_Toc8386797"/>
+      <w:bookmarkStart w:id="12" w:name="_Toc8386797"/>
       <w:r>
         <w:t>Difficultés rencontrées</w:t>
       </w:r>
-      <w:bookmarkEnd w:id="11"/>
+      <w:bookmarkEnd w:id="12"/>
     </w:p>
     <w:p>
       <w:pPr>
         <w:pStyle w:val="Titre2"/>
       </w:pPr>
-      <w:bookmarkStart w:id="12" w:name="_Toc8386798"/>
+      <w:bookmarkStart w:id="13" w:name="_Toc8386798"/>
       <w:r>
         <w:t>Repo Git</w:t>
       </w:r>
-      <w:bookmarkEnd w:id="12"/>
+      <w:bookmarkEnd w:id="13"/>
     </w:p>
     <w:p>
       <w:pPr>
         <w:pStyle w:val="Titre2"/>
       </w:pPr>
-      <w:bookmarkStart w:id="13" w:name="_Toc8386799"/>
+      <w:bookmarkStart w:id="14" w:name="_Toc8386799"/>
       <w:r>
         <w:t>Environnement stable</w:t>
       </w:r>
-      <w:bookmarkEnd w:id="13"/>
+      <w:bookmarkEnd w:id="14"/>
     </w:p>
     <w:p>
       <w:pPr>
         <w:pStyle w:val="Titre2"/>
       </w:pPr>
-      <w:bookmarkStart w:id="14" w:name="_Toc8386800"/>
+      <w:bookmarkStart w:id="15" w:name="_Toc8386800"/>
       <w:r>
         <w:t>Familiarisation des nouvelles technologies</w:t>
       </w:r>
-      <w:bookmarkEnd w:id="14"/>
+      <w:bookmarkEnd w:id="15"/>
     </w:p>
     <w:p>
       <w:pPr>
         <w:pStyle w:val="Titre2"/>
       </w:pPr>
-      <w:bookmarkStart w:id="15" w:name="_Toc8386801"/>
+      <w:bookmarkStart w:id="16" w:name="_Toc8386801"/>
       <w:r>
         <w:t>Communication</w:t>
       </w:r>
-      <w:bookmarkEnd w:id="15"/>
+      <w:bookmarkEnd w:id="16"/>
     </w:p>
     <w:p/>
     <w:p>
@@ -7352,7 +8770,7 @@
           <w:szCs w:val="32"/>
         </w:rPr>
       </w:pPr>
-      <w:bookmarkStart w:id="16" w:name="_Toc8386802"/>
+      <w:bookmarkStart w:id="17" w:name="_Toc8386802"/>
       <w:r>
         <w:br w:type="page"/>
       </w:r>
@@ -7365,18 +8783,18 @@
         <w:lastRenderedPageBreak/>
         <w:t>Tests</w:t>
       </w:r>
-      <w:bookmarkEnd w:id="16"/>
+      <w:bookmarkEnd w:id="17"/>
     </w:p>
     <w:p/>
     <w:p>
       <w:pPr>
         <w:pStyle w:val="Titre2"/>
       </w:pPr>
-      <w:bookmarkStart w:id="17" w:name="_Toc8386803"/>
+      <w:bookmarkStart w:id="18" w:name="_Toc8386803"/>
       <w:r>
         <w:t>Tests effectues</w:t>
       </w:r>
-      <w:bookmarkEnd w:id="17"/>
+      <w:bookmarkEnd w:id="18"/>
     </w:p>
     <w:p/>
     <w:p>
@@ -7467,7 +8885,7 @@
                     </pic:cNvPicPr>
                   </pic:nvPicPr>
                   <pic:blipFill>
-                    <a:blip r:embed="rId9">
+                    <a:blip r:embed="rId10">
                       <a:extLst>
                         <a:ext uri="{28A0092B-C50C-407E-A947-70E740481C1C}">
                           <a14:useLocalDpi xmlns:a14="http://schemas.microsoft.com/office/drawing/2010/main" val="0"/>
@@ -7504,24 +8922,37 @@
         <w:pStyle w:val="Lgende"/>
         <w:jc w:val="center"/>
       </w:pPr>
-      <w:bookmarkStart w:id="18" w:name="_Toc9349049"/>
-      <w:bookmarkStart w:id="19" w:name="_Toc9349085"/>
+      <w:bookmarkStart w:id="19" w:name="_Toc9349049"/>
+      <w:bookmarkStart w:id="20" w:name="_Toc9349085"/>
       <w:r>
         <w:t xml:space="preserve">Figure </w:t>
       </w:r>
-      <w:fldSimple w:instr=" SEQ Figure \* ARABIC ">
-        <w:r>
-          <w:rPr>
-            <w:noProof/>
-          </w:rPr>
-          <w:t>1</w:t>
-        </w:r>
-      </w:fldSimple>
+      <w:r>
+        <w:fldChar w:fldCharType="begin"/>
+      </w:r>
+      <w:r>
+        <w:instrText xml:space="preserve"> SEQ Figure \* ARABIC </w:instrText>
+      </w:r>
+      <w:r>
+        <w:fldChar w:fldCharType="separate"/>
+      </w:r>
+      <w:r>
+        <w:rPr>
+          <w:noProof/>
+        </w:rPr>
+        <w:t>2</w:t>
+      </w:r>
+      <w:r>
+        <w:rPr>
+          <w:noProof/>
+        </w:rPr>
+        <w:fldChar w:fldCharType="end"/>
+      </w:r>
       <w:r>
         <w:t xml:space="preserve"> Tests unitaires</w:t>
       </w:r>
-      <w:bookmarkEnd w:id="18"/>
       <w:bookmarkEnd w:id="19"/>
+      <w:bookmarkEnd w:id="20"/>
     </w:p>
     <w:p>
       <w:pPr>
@@ -7577,7 +9008,7 @@
                     <pic:cNvPicPr/>
                   </pic:nvPicPr>
                   <pic:blipFill>
-                    <a:blip r:embed="rId10">
+                    <a:blip r:embed="rId11">
                       <a:extLst>
                         <a:ext uri="{28A0092B-C50C-407E-A947-70E740481C1C}">
                           <a14:useLocalDpi xmlns:a14="http://schemas.microsoft.com/office/drawing/2010/main" val="0"/>
@@ -7669,24 +9100,37 @@
                                 <w:noProof/>
                               </w:rPr>
                             </w:pPr>
-                            <w:bookmarkStart w:id="20" w:name="_Toc9349050"/>
-                            <w:bookmarkStart w:id="21" w:name="_Toc9349086"/>
+                            <w:bookmarkStart w:id="21" w:name="_Toc9349050"/>
+                            <w:bookmarkStart w:id="22" w:name="_Toc9349086"/>
                             <w:r>
                               <w:t xml:space="preserve">Figure </w:t>
                             </w:r>
-                            <w:fldSimple w:instr=" SEQ Figure \* ARABIC ">
-                              <w:r>
-                                <w:rPr>
-                                  <w:noProof/>
-                                </w:rPr>
-                                <w:t>2</w:t>
-                              </w:r>
-                            </w:fldSimple>
+                            <w:r>
+                              <w:fldChar w:fldCharType="begin"/>
+                            </w:r>
+                            <w:r>
+                              <w:instrText xml:space="preserve"> SEQ Figure \* ARABIC </w:instrText>
+                            </w:r>
+                            <w:r>
+                              <w:fldChar w:fldCharType="separate"/>
+                            </w:r>
+                            <w:r>
+                              <w:rPr>
+                                <w:noProof/>
+                              </w:rPr>
+                              <w:t>3</w:t>
+                            </w:r>
+                            <w:r>
+                              <w:rPr>
+                                <w:noProof/>
+                              </w:rPr>
+                              <w:fldChar w:fldCharType="end"/>
+                            </w:r>
                             <w:r>
                               <w:t xml:space="preserve"> Cookie sur le serveur</w:t>
                             </w:r>
-                            <w:bookmarkEnd w:id="20"/>
                             <w:bookmarkEnd w:id="21"/>
+                            <w:bookmarkEnd w:id="22"/>
                           </w:p>
                         </w:txbxContent>
                       </wps:txbx>
@@ -7718,24 +9162,37 @@
                           <w:noProof/>
                         </w:rPr>
                       </w:pPr>
-                      <w:bookmarkStart w:id="22" w:name="_Toc9349050"/>
-                      <w:bookmarkStart w:id="23" w:name="_Toc9349086"/>
+                      <w:bookmarkStart w:id="23" w:name="_Toc9349050"/>
+                      <w:bookmarkStart w:id="24" w:name="_Toc9349086"/>
                       <w:r>
                         <w:t xml:space="preserve">Figure </w:t>
                       </w:r>
-                      <w:fldSimple w:instr=" SEQ Figure \* ARABIC ">
-                        <w:r>
-                          <w:rPr>
-                            <w:noProof/>
-                          </w:rPr>
-                          <w:t>2</w:t>
-                        </w:r>
-                      </w:fldSimple>
+                      <w:r>
+                        <w:fldChar w:fldCharType="begin"/>
+                      </w:r>
+                      <w:r>
+                        <w:instrText xml:space="preserve"> SEQ Figure \* ARABIC </w:instrText>
+                      </w:r>
+                      <w:r>
+                        <w:fldChar w:fldCharType="separate"/>
+                      </w:r>
+                      <w:r>
+                        <w:rPr>
+                          <w:noProof/>
+                        </w:rPr>
+                        <w:t>3</w:t>
+                      </w:r>
+                      <w:r>
+                        <w:rPr>
+                          <w:noProof/>
+                        </w:rPr>
+                        <w:fldChar w:fldCharType="end"/>
+                      </w:r>
                       <w:r>
                         <w:t xml:space="preserve"> Cookie sur le serveur</w:t>
                       </w:r>
-                      <w:bookmarkEnd w:id="22"/>
                       <w:bookmarkEnd w:id="23"/>
+                      <w:bookmarkEnd w:id="24"/>
                     </w:p>
                   </w:txbxContent>
                 </v:textbox>
@@ -7793,24 +9250,37 @@
                                 <w:noProof/>
                               </w:rPr>
                             </w:pPr>
-                            <w:bookmarkStart w:id="24" w:name="_Toc9349051"/>
-                            <w:bookmarkStart w:id="25" w:name="_Toc9349087"/>
+                            <w:bookmarkStart w:id="25" w:name="_Toc9349051"/>
+                            <w:bookmarkStart w:id="26" w:name="_Toc9349087"/>
                             <w:r>
                               <w:t xml:space="preserve">Figure </w:t>
                             </w:r>
-                            <w:fldSimple w:instr=" SEQ Figure \* ARABIC ">
-                              <w:r>
-                                <w:rPr>
-                                  <w:noProof/>
-                                </w:rPr>
-                                <w:t>3</w:t>
-                              </w:r>
-                            </w:fldSimple>
+                            <w:r>
+                              <w:fldChar w:fldCharType="begin"/>
+                            </w:r>
+                            <w:r>
+                              <w:instrText xml:space="preserve"> SEQ Figure \* ARABIC </w:instrText>
+                            </w:r>
+                            <w:r>
+                              <w:fldChar w:fldCharType="separate"/>
+                            </w:r>
+                            <w:r>
+                              <w:rPr>
+                                <w:noProof/>
+                              </w:rPr>
+                              <w:t>4</w:t>
+                            </w:r>
+                            <w:r>
+                              <w:rPr>
+                                <w:noProof/>
+                              </w:rPr>
+                              <w:fldChar w:fldCharType="end"/>
+                            </w:r>
                             <w:r>
                               <w:t xml:space="preserve"> Cookie en local</w:t>
                             </w:r>
-                            <w:bookmarkEnd w:id="24"/>
                             <w:bookmarkEnd w:id="25"/>
+                            <w:bookmarkEnd w:id="26"/>
                           </w:p>
                         </w:txbxContent>
                       </wps:txbx>
@@ -7839,24 +9309,37 @@
                           <w:noProof/>
                         </w:rPr>
                       </w:pPr>
-                      <w:bookmarkStart w:id="26" w:name="_Toc9349051"/>
-                      <w:bookmarkStart w:id="27" w:name="_Toc9349087"/>
+                      <w:bookmarkStart w:id="27" w:name="_Toc9349051"/>
+                      <w:bookmarkStart w:id="28" w:name="_Toc9349087"/>
                       <w:r>
                         <w:t xml:space="preserve">Figure </w:t>
                       </w:r>
-                      <w:fldSimple w:instr=" SEQ Figure \* ARABIC ">
-                        <w:r>
-                          <w:rPr>
-                            <w:noProof/>
-                          </w:rPr>
-                          <w:t>3</w:t>
-                        </w:r>
-                      </w:fldSimple>
+                      <w:r>
+                        <w:fldChar w:fldCharType="begin"/>
+                      </w:r>
+                      <w:r>
+                        <w:instrText xml:space="preserve"> SEQ Figure \* ARABIC </w:instrText>
+                      </w:r>
+                      <w:r>
+                        <w:fldChar w:fldCharType="separate"/>
+                      </w:r>
+                      <w:r>
+                        <w:rPr>
+                          <w:noProof/>
+                        </w:rPr>
+                        <w:t>4</w:t>
+                      </w:r>
+                      <w:r>
+                        <w:rPr>
+                          <w:noProof/>
+                        </w:rPr>
+                        <w:fldChar w:fldCharType="end"/>
+                      </w:r>
                       <w:r>
                         <w:t xml:space="preserve"> Cookie en local</w:t>
                       </w:r>
-                      <w:bookmarkEnd w:id="26"/>
                       <w:bookmarkEnd w:id="27"/>
+                      <w:bookmarkEnd w:id="28"/>
                     </w:p>
                   </w:txbxContent>
                 </v:textbox>
@@ -7893,7 +9376,7 @@
                     <pic:cNvPicPr/>
                   </pic:nvPicPr>
                   <pic:blipFill>
-                    <a:blip r:embed="rId11">
+                    <a:blip r:embed="rId12">
                       <a:extLst>
                         <a:ext uri="{28A0092B-C50C-407E-A947-70E740481C1C}">
                           <a14:useLocalDpi xmlns:a14="http://schemas.microsoft.com/office/drawing/2010/main" val="0"/>
@@ -7983,7 +9466,7 @@
                     </pic:cNvPicPr>
                   </pic:nvPicPr>
                   <pic:blipFill>
-                    <a:blip r:embed="rId12">
+                    <a:blip r:embed="rId13">
                       <a:extLst>
                         <a:ext uri="{28A0092B-C50C-407E-A947-70E740481C1C}">
                           <a14:useLocalDpi xmlns:a14="http://schemas.microsoft.com/office/drawing/2010/main" val="0"/>
@@ -8020,24 +9503,37 @@
         <w:pStyle w:val="Lgende"/>
         <w:jc w:val="center"/>
       </w:pPr>
-      <w:bookmarkStart w:id="28" w:name="_Toc9349052"/>
-      <w:bookmarkStart w:id="29" w:name="_Toc9349088"/>
+      <w:bookmarkStart w:id="29" w:name="_Toc9349052"/>
+      <w:bookmarkStart w:id="30" w:name="_Toc9349088"/>
       <w:r>
         <w:t xml:space="preserve">Figure </w:t>
       </w:r>
-      <w:fldSimple w:instr=" SEQ Figure \* ARABIC ">
-        <w:r>
-          <w:rPr>
-            <w:noProof/>
-          </w:rPr>
-          <w:t>4</w:t>
-        </w:r>
-      </w:fldSimple>
+      <w:r>
+        <w:fldChar w:fldCharType="begin"/>
+      </w:r>
+      <w:r>
+        <w:instrText xml:space="preserve"> SEQ Figure \* ARABIC </w:instrText>
+      </w:r>
+      <w:r>
+        <w:fldChar w:fldCharType="separate"/>
+      </w:r>
+      <w:r>
+        <w:rPr>
+          <w:noProof/>
+        </w:rPr>
+        <w:t>5</w:t>
+      </w:r>
+      <w:r>
+        <w:rPr>
+          <w:noProof/>
+        </w:rPr>
+        <w:fldChar w:fldCharType="end"/>
+      </w:r>
       <w:r>
         <w:t xml:space="preserve"> Connexions sans pool</w:t>
       </w:r>
-      <w:bookmarkEnd w:id="28"/>
       <w:bookmarkEnd w:id="29"/>
+      <w:bookmarkEnd w:id="30"/>
     </w:p>
     <w:p>
       <w:r>
@@ -8078,7 +9574,7 @@
                     </pic:cNvPicPr>
                   </pic:nvPicPr>
                   <pic:blipFill rotWithShape="1">
-                    <a:blip r:embed="rId13">
+                    <a:blip r:embed="rId14">
                       <a:extLst>
                         <a:ext uri="{28A0092B-C50C-407E-A947-70E740481C1C}">
                           <a14:useLocalDpi xmlns:a14="http://schemas.microsoft.com/office/drawing/2010/main" val="0"/>
@@ -8118,19 +9614,32 @@
         <w:pStyle w:val="Lgende"/>
         <w:jc w:val="center"/>
       </w:pPr>
-      <w:bookmarkStart w:id="30" w:name="_Toc9349053"/>
-      <w:bookmarkStart w:id="31" w:name="_Toc9349089"/>
+      <w:bookmarkStart w:id="31" w:name="_Toc9349053"/>
+      <w:bookmarkStart w:id="32" w:name="_Toc9349089"/>
       <w:r>
         <w:t xml:space="preserve">Figure </w:t>
       </w:r>
-      <w:fldSimple w:instr=" SEQ Figure \* ARABIC ">
-        <w:r>
-          <w:rPr>
-            <w:noProof/>
-          </w:rPr>
-          <w:t>5</w:t>
-        </w:r>
-      </w:fldSimple>
+      <w:r>
+        <w:fldChar w:fldCharType="begin"/>
+      </w:r>
+      <w:r>
+        <w:instrText xml:space="preserve"> SEQ Figure \* ARABIC </w:instrText>
+      </w:r>
+      <w:r>
+        <w:fldChar w:fldCharType="separate"/>
+      </w:r>
+      <w:r>
+        <w:rPr>
+          <w:noProof/>
+        </w:rPr>
+        <w:t>6</w:t>
+      </w:r>
+      <w:r>
+        <w:rPr>
+          <w:noProof/>
+        </w:rPr>
+        <w:fldChar w:fldCharType="end"/>
+      </w:r>
       <w:r>
         <w:t xml:space="preserve"> Connexion avec </w:t>
       </w:r>
@@ -8138,8 +9647,8 @@
       <w:r>
         <w:t>pooling</w:t>
       </w:r>
-      <w:bookmarkEnd w:id="30"/>
       <w:bookmarkEnd w:id="31"/>
+      <w:bookmarkEnd w:id="32"/>
       <w:proofErr w:type="spellEnd"/>
     </w:p>
     <w:p>
@@ -8190,7 +9699,7 @@
                     </pic:cNvPicPr>
                   </pic:nvPicPr>
                   <pic:blipFill>
-                    <a:blip r:embed="rId14">
+                    <a:blip r:embed="rId15">
                       <a:extLst>
                         <a:ext uri="{28A0092B-C50C-407E-A947-70E740481C1C}">
                           <a14:useLocalDpi xmlns:a14="http://schemas.microsoft.com/office/drawing/2010/main" val="0"/>
@@ -8227,19 +9736,32 @@
         <w:pStyle w:val="Lgende"/>
         <w:jc w:val="center"/>
       </w:pPr>
-      <w:bookmarkStart w:id="32" w:name="_Toc9349054"/>
-      <w:bookmarkStart w:id="33" w:name="_Toc9349090"/>
+      <w:bookmarkStart w:id="33" w:name="_Toc9349054"/>
+      <w:bookmarkStart w:id="34" w:name="_Toc9349090"/>
       <w:r>
         <w:t xml:space="preserve">Figure </w:t>
       </w:r>
-      <w:fldSimple w:instr=" SEQ Figure \* ARABIC ">
-        <w:r>
-          <w:rPr>
-            <w:noProof/>
-          </w:rPr>
-          <w:t>6</w:t>
-        </w:r>
-      </w:fldSimple>
+      <w:r>
+        <w:fldChar w:fldCharType="begin"/>
+      </w:r>
+      <w:r>
+        <w:instrText xml:space="preserve"> SEQ Figure \* ARABIC </w:instrText>
+      </w:r>
+      <w:r>
+        <w:fldChar w:fldCharType="separate"/>
+      </w:r>
+      <w:r>
+        <w:rPr>
+          <w:noProof/>
+        </w:rPr>
+        <w:t>7</w:t>
+      </w:r>
+      <w:r>
+        <w:rPr>
+          <w:noProof/>
+        </w:rPr>
+        <w:fldChar w:fldCharType="end"/>
+      </w:r>
       <w:r>
         <w:t xml:space="preserve"> Test de la connexion avec </w:t>
       </w:r>
@@ -8247,21 +9769,15 @@
       <w:r>
         <w:t>pooling</w:t>
       </w:r>
-      <w:bookmarkEnd w:id="32"/>
       <w:bookmarkEnd w:id="33"/>
+      <w:bookmarkEnd w:id="34"/>
       <w:proofErr w:type="spellEnd"/>
     </w:p>
     <w:p>
       <w:r>
-        <w:t xml:space="preserve">Ici on peut voir que nous faisons pleins de passage sur la base de données et que l’activité reste stable et </w:t>
-      </w:r>
-      <w:r>
-        <w:t>régulière</w:t>
-      </w:r>
-      <w:r>
-        <w:t>.</w:t>
-      </w:r>
-      <w:bookmarkStart w:id="34" w:name="_Toc8386804"/>
+        <w:t>Ici on peut voir que nous faisons pleins de passage sur la base de données et que l’activité reste stable et régulière.</w:t>
+      </w:r>
+      <w:bookmarkStart w:id="35" w:name="_Toc8386804"/>
     </w:p>
     <w:p>
       <w:pPr>
@@ -8271,18 +9787,18 @@
         <w:lastRenderedPageBreak/>
         <w:t>Bugs restants</w:t>
       </w:r>
-      <w:bookmarkEnd w:id="34"/>
+      <w:bookmarkEnd w:id="35"/>
     </w:p>
     <w:p/>
     <w:p>
       <w:pPr>
         <w:pStyle w:val="Titre1"/>
       </w:pPr>
-      <w:bookmarkStart w:id="35" w:name="_Toc8386805"/>
+      <w:bookmarkStart w:id="36" w:name="_Toc8386805"/>
       <w:r>
         <w:t>Améliorations</w:t>
       </w:r>
-      <w:bookmarkEnd w:id="35"/>
+      <w:bookmarkEnd w:id="36"/>
     </w:p>
     <w:p/>
     <w:p>
@@ -8344,8 +9860,6 @@
       <w:r>
         <w:t>. Nous devrions apprendre ceci en GEN plus tard.</w:t>
       </w:r>
-      <w:bookmarkStart w:id="36" w:name="_GoBack"/>
-      <w:bookmarkEnd w:id="36"/>
     </w:p>
     <w:p/>
     <w:p>
@@ -8353,14 +9867,324 @@
         <w:pStyle w:val="Titre2"/>
       </w:pPr>
       <w:r>
-        <w:t xml:space="preserve">Base de </w:t>
-      </w:r>
-      <w:proofErr w:type="gramStart"/>
-      <w:r>
-        <w:t>donnée</w:t>
-      </w:r>
-      <w:proofErr w:type="gramEnd"/>
-    </w:p>
+        <w:t>Base de données</w:t>
+      </w:r>
+    </w:p>
+    <w:p>
+      <w:pPr>
+        <w:spacing w:line="240" w:lineRule="auto"/>
+        <w:rPr>
+          <w:rFonts w:ascii="Times New Roman" w:eastAsia="Times New Roman" w:hAnsi="Times New Roman" w:cs="Times New Roman"/>
+          <w:sz w:val="24"/>
+          <w:szCs w:val="24"/>
+          <w:lang w:eastAsia="fr-CH"/>
+        </w:rPr>
+      </w:pPr>
+      <w:r>
+        <w:rPr>
+          <w:rFonts w:ascii="Calibri" w:eastAsia="Times New Roman" w:hAnsi="Calibri" w:cs="Calibri"/>
+          <w:color w:val="000000"/>
+          <w:lang w:eastAsia="fr-CH"/>
+        </w:rPr>
+        <w:t>La base de données dans son état actuel a une structure acceptable, mais il serait tout de même possible d’améliorer certains points pour rendre son utilisation plus agréable et qu’elle possède plus d’informations utiles, par exemple :</w:t>
+      </w:r>
+    </w:p>
+    <w:p>
+      <w:pPr>
+        <w:numPr>
+          <w:ilvl w:val="0"/>
+          <w:numId w:val="14"/>
+        </w:numPr>
+        <w:spacing w:after="0" w:line="240" w:lineRule="auto"/>
+        <w:textAlignment w:val="baseline"/>
+        <w:rPr>
+          <w:rFonts w:ascii="Calibri" w:eastAsia="Times New Roman" w:hAnsi="Calibri" w:cs="Calibri"/>
+          <w:color w:val="000000"/>
+          <w:lang w:eastAsia="fr-CH"/>
+        </w:rPr>
+      </w:pPr>
+      <w:r>
+        <w:rPr>
+          <w:rFonts w:ascii="Calibri" w:eastAsia="Times New Roman" w:hAnsi="Calibri" w:cs="Calibri"/>
+          <w:color w:val="000000"/>
+          <w:lang w:eastAsia="fr-CH"/>
+        </w:rPr>
+        <w:t>La table notification pourrait posséder un champ supplémentaire contenant la date à laquelle la notification est apparue afin de ne pas avoir de doute quant au moment d’apparition de cette dernière.</w:t>
+      </w:r>
+    </w:p>
+    <w:p>
+      <w:pPr>
+        <w:numPr>
+          <w:ilvl w:val="0"/>
+          <w:numId w:val="14"/>
+        </w:numPr>
+        <w:spacing w:after="0" w:line="240" w:lineRule="auto"/>
+        <w:textAlignment w:val="baseline"/>
+        <w:rPr>
+          <w:rFonts w:ascii="Calibri" w:eastAsia="Times New Roman" w:hAnsi="Calibri" w:cs="Calibri"/>
+          <w:color w:val="000000"/>
+          <w:lang w:eastAsia="fr-CH"/>
+        </w:rPr>
+      </w:pPr>
+      <w:r>
+        <w:rPr>
+          <w:rFonts w:ascii="Calibri" w:eastAsia="Times New Roman" w:hAnsi="Calibri" w:cs="Calibri"/>
+          <w:color w:val="000000"/>
+          <w:lang w:eastAsia="fr-CH"/>
+        </w:rPr>
+        <w:t xml:space="preserve">La table notification pourrait posséder un autre champ supplémentaire qui serait simplement un </w:t>
+      </w:r>
+      <w:proofErr w:type="spellStart"/>
+      <w:r>
+        <w:rPr>
+          <w:rFonts w:ascii="Calibri" w:eastAsia="Times New Roman" w:hAnsi="Calibri" w:cs="Calibri"/>
+          <w:color w:val="000000"/>
+          <w:lang w:eastAsia="fr-CH"/>
+        </w:rPr>
+        <w:t>boolean</w:t>
+      </w:r>
+      <w:proofErr w:type="spellEnd"/>
+      <w:r>
+        <w:rPr>
+          <w:rFonts w:ascii="Calibri" w:eastAsia="Times New Roman" w:hAnsi="Calibri" w:cs="Calibri"/>
+          <w:color w:val="000000"/>
+          <w:lang w:eastAsia="fr-CH"/>
+        </w:rPr>
+        <w:t xml:space="preserve"> qui servirait à savoir si la notification </w:t>
+      </w:r>
+      <w:proofErr w:type="spellStart"/>
+      <w:r>
+        <w:rPr>
+          <w:rFonts w:ascii="Calibri" w:eastAsia="Times New Roman" w:hAnsi="Calibri" w:cs="Calibri"/>
+          <w:color w:val="000000"/>
+          <w:lang w:eastAsia="fr-CH"/>
+        </w:rPr>
+        <w:t>à</w:t>
+      </w:r>
+      <w:proofErr w:type="spellEnd"/>
+      <w:r>
+        <w:rPr>
+          <w:rFonts w:ascii="Calibri" w:eastAsia="Times New Roman" w:hAnsi="Calibri" w:cs="Calibri"/>
+          <w:color w:val="000000"/>
+          <w:lang w:eastAsia="fr-CH"/>
+        </w:rPr>
+        <w:t xml:space="preserve"> été vue ou non (afin de signaler les nouvelles notifications à l’utilisateur par exemple).</w:t>
+      </w:r>
+    </w:p>
+    <w:p>
+      <w:pPr>
+        <w:numPr>
+          <w:ilvl w:val="0"/>
+          <w:numId w:val="14"/>
+        </w:numPr>
+        <w:spacing w:after="0" w:line="240" w:lineRule="auto"/>
+        <w:textAlignment w:val="baseline"/>
+        <w:rPr>
+          <w:rFonts w:ascii="Calibri" w:eastAsia="Times New Roman" w:hAnsi="Calibri" w:cs="Calibri"/>
+          <w:color w:val="000000"/>
+          <w:lang w:eastAsia="fr-CH"/>
+        </w:rPr>
+      </w:pPr>
+      <w:r>
+        <w:rPr>
+          <w:rFonts w:ascii="Calibri" w:eastAsia="Times New Roman" w:hAnsi="Calibri" w:cs="Calibri"/>
+          <w:color w:val="000000"/>
+          <w:lang w:eastAsia="fr-CH"/>
+        </w:rPr>
+        <w:t>La plupart des procédures et des triggers ont été écrits avec une connaissance minime du langage, il serait donc possible de les optimiser et de les rendre plus lisibles.</w:t>
+      </w:r>
+    </w:p>
+    <w:p>
+      <w:pPr>
+        <w:numPr>
+          <w:ilvl w:val="0"/>
+          <w:numId w:val="14"/>
+        </w:numPr>
+        <w:spacing w:before="100" w:beforeAutospacing="1" w:after="100" w:afterAutospacing="1" w:line="240" w:lineRule="auto"/>
+        <w:jc w:val="left"/>
+        <w:textAlignment w:val="baseline"/>
+        <w:rPr>
+          <w:rFonts w:ascii="Calibri" w:eastAsia="Times New Roman" w:hAnsi="Calibri" w:cs="Calibri"/>
+          <w:color w:val="000000"/>
+          <w:lang w:eastAsia="fr-CH"/>
+        </w:rPr>
+      </w:pPr>
+    </w:p>
+    <w:p>
+      <w:pPr>
+        <w:pStyle w:val="Titre2"/>
+      </w:pPr>
+      <w:r>
+        <w:t xml:space="preserve">Expérience utilisateur / </w:t>
+      </w:r>
+      <w:proofErr w:type="spellStart"/>
+      <w:r>
+        <w:t>features</w:t>
+      </w:r>
+      <w:proofErr w:type="spellEnd"/>
+    </w:p>
+    <w:p>
+      <w:pPr>
+        <w:numPr>
+          <w:ilvl w:val="0"/>
+          <w:numId w:val="15"/>
+        </w:numPr>
+        <w:spacing w:after="0" w:line="240" w:lineRule="auto"/>
+        <w:textAlignment w:val="baseline"/>
+        <w:rPr>
+          <w:rFonts w:ascii="Calibri" w:eastAsia="Times New Roman" w:hAnsi="Calibri" w:cs="Calibri"/>
+          <w:color w:val="000000"/>
+          <w:lang w:eastAsia="fr-CH"/>
+        </w:rPr>
+      </w:pPr>
+      <w:r>
+        <w:rPr>
+          <w:rFonts w:ascii="Calibri" w:eastAsia="Times New Roman" w:hAnsi="Calibri" w:cs="Calibri"/>
+          <w:color w:val="000000"/>
+          <w:lang w:eastAsia="fr-CH"/>
+        </w:rPr>
+        <w:t>On pourrait faire savoir aux utilisateurs qu’une notification n’a pas été vue en l’affichant en rouge par-dessus l’onglet Notifications (ou autre).</w:t>
+      </w:r>
+    </w:p>
+    <w:p>
+      <w:pPr>
+        <w:numPr>
+          <w:ilvl w:val="0"/>
+          <w:numId w:val="15"/>
+        </w:numPr>
+        <w:spacing w:after="0" w:line="240" w:lineRule="auto"/>
+        <w:textAlignment w:val="baseline"/>
+        <w:rPr>
+          <w:rFonts w:ascii="Calibri" w:eastAsia="Times New Roman" w:hAnsi="Calibri" w:cs="Calibri"/>
+          <w:color w:val="000000"/>
+          <w:lang w:eastAsia="fr-CH"/>
+        </w:rPr>
+      </w:pPr>
+      <w:r>
+        <w:rPr>
+          <w:rFonts w:ascii="Calibri" w:eastAsia="Times New Roman" w:hAnsi="Calibri" w:cs="Calibri"/>
+          <w:color w:val="000000"/>
+          <w:lang w:eastAsia="fr-CH"/>
+        </w:rPr>
+        <w:t>Étant donné qu’il n’est actuellement pas possible de supprimer les transactions récurrentes et les limites, c’est une option qui serait la bienvenue.</w:t>
+      </w:r>
+    </w:p>
+    <w:p>
+      <w:pPr>
+        <w:numPr>
+          <w:ilvl w:val="0"/>
+          <w:numId w:val="15"/>
+        </w:numPr>
+        <w:spacing w:after="0" w:line="240" w:lineRule="auto"/>
+        <w:textAlignment w:val="baseline"/>
+        <w:rPr>
+          <w:rFonts w:ascii="Calibri" w:eastAsia="Times New Roman" w:hAnsi="Calibri" w:cs="Calibri"/>
+          <w:color w:val="000000"/>
+          <w:lang w:eastAsia="fr-CH"/>
+        </w:rPr>
+      </w:pPr>
+      <w:r>
+        <w:rPr>
+          <w:rFonts w:ascii="Calibri" w:eastAsia="Times New Roman" w:hAnsi="Calibri" w:cs="Calibri"/>
+          <w:color w:val="000000"/>
+          <w:lang w:eastAsia="fr-CH"/>
+        </w:rPr>
+        <w:t>Il serait possible d’ajouter une messagerie afin que les utilisateurs puissent communiquer entre eux.</w:t>
+      </w:r>
+    </w:p>
+    <w:p>
+      <w:pPr>
+        <w:numPr>
+          <w:ilvl w:val="0"/>
+          <w:numId w:val="15"/>
+        </w:numPr>
+        <w:spacing w:after="0" w:line="240" w:lineRule="auto"/>
+        <w:textAlignment w:val="baseline"/>
+        <w:rPr>
+          <w:rFonts w:ascii="Calibri" w:eastAsia="Times New Roman" w:hAnsi="Calibri" w:cs="Calibri"/>
+          <w:color w:val="000000"/>
+          <w:lang w:eastAsia="fr-CH"/>
+        </w:rPr>
+      </w:pPr>
+      <w:r>
+        <w:rPr>
+          <w:rFonts w:ascii="Calibri" w:eastAsia="Times New Roman" w:hAnsi="Calibri" w:cs="Calibri"/>
+          <w:color w:val="000000"/>
+          <w:lang w:eastAsia="fr-CH"/>
+        </w:rPr>
+        <w:t>Il serait possible de permettre aux utilisateurs de visiter le profil des autres et de voir dans quelle catégorie ils dépensent le plus (sans forcément montrer de chiffres, juste des graphiques qui montrent la répartition des dépenses).</w:t>
+      </w:r>
+    </w:p>
+    <w:p>
+      <w:pPr>
+        <w:numPr>
+          <w:ilvl w:val="0"/>
+          <w:numId w:val="15"/>
+        </w:numPr>
+        <w:spacing w:after="0" w:line="240" w:lineRule="auto"/>
+        <w:textAlignment w:val="baseline"/>
+        <w:rPr>
+          <w:rFonts w:ascii="Calibri" w:eastAsia="Times New Roman" w:hAnsi="Calibri" w:cs="Calibri"/>
+          <w:color w:val="000000"/>
+          <w:lang w:eastAsia="fr-CH"/>
+        </w:rPr>
+      </w:pPr>
+      <w:r>
+        <w:rPr>
+          <w:rFonts w:ascii="Calibri" w:eastAsia="Times New Roman" w:hAnsi="Calibri" w:cs="Calibri"/>
+          <w:color w:val="000000"/>
+          <w:lang w:eastAsia="fr-CH"/>
+        </w:rPr>
+        <w:t>Il n’est actuellement pas possible de se désinscrire ou de désactiver son compte, on pourrait ajouter cette option afin que les utilisateurs n’aient pas peur que certaines de leurs informations soient disponibles à jamais aux yeux de tous.</w:t>
+      </w:r>
+    </w:p>
+    <w:p>
+      <w:pPr>
+        <w:numPr>
+          <w:ilvl w:val="0"/>
+          <w:numId w:val="15"/>
+        </w:numPr>
+        <w:spacing w:line="240" w:lineRule="auto"/>
+        <w:textAlignment w:val="baseline"/>
+        <w:rPr>
+          <w:rFonts w:ascii="Calibri" w:eastAsia="Times New Roman" w:hAnsi="Calibri" w:cs="Calibri"/>
+          <w:color w:val="000000"/>
+          <w:lang w:eastAsia="fr-CH"/>
+        </w:rPr>
+      </w:pPr>
+      <w:r>
+        <w:rPr>
+          <w:rFonts w:ascii="Calibri" w:eastAsia="Times New Roman" w:hAnsi="Calibri" w:cs="Calibri"/>
+          <w:color w:val="000000"/>
+          <w:lang w:eastAsia="fr-CH"/>
+        </w:rPr>
+        <w:t>Il serait possible d’ajouter d’autres types de statistiques ou d’augmenter les choix de l’utilisateur quant à ce qu’il veut voir (statistiques par mois, comparaisons entre périodes précises, autre…).</w:t>
+      </w:r>
+    </w:p>
+    <w:p>
+      <w:pPr>
+        <w:numPr>
+          <w:ilvl w:val="0"/>
+          <w:numId w:val="15"/>
+        </w:numPr>
+        <w:spacing w:line="240" w:lineRule="auto"/>
+        <w:textAlignment w:val="baseline"/>
+        <w:rPr>
+          <w:rFonts w:ascii="Calibri" w:eastAsia="Times New Roman" w:hAnsi="Calibri" w:cs="Calibri"/>
+          <w:color w:val="000000"/>
+          <w:lang w:eastAsia="fr-CH"/>
+        </w:rPr>
+      </w:pPr>
+      <w:r>
+        <w:rPr>
+          <w:rFonts w:ascii="Calibri" w:eastAsia="Times New Roman" w:hAnsi="Calibri" w:cs="Calibri"/>
+          <w:color w:val="000000"/>
+          <w:lang w:eastAsia="fr-CH"/>
+        </w:rPr>
+        <w:t>Les limites se calculent actuellement par rapport à la date actuelle, ainsi si on est le 15 mai et qu’on a une récurrence mensuelle, on va regarder si la limite n’a pas été dépassée par rapport au 15 avril. Il serait mieux de checker les limites par rapport au mois courant, du 1er au 31 mai dans notre exemple.</w:t>
+      </w:r>
+    </w:p>
+    <w:p/>
     <w:p>
       <w:pPr>
         <w:pStyle w:val="Titre1"/>
@@ -8378,6 +10202,7 @@
       </w:pPr>
       <w:bookmarkStart w:id="38" w:name="_Toc8386807"/>
       <w:r>
+        <w:lastRenderedPageBreak/>
         <w:t>Conclusion</w:t>
       </w:r>
       <w:bookmarkEnd w:id="38"/>
@@ -8474,6 +10299,10 @@
     <w:sdt>
       <w:sdtPr>
         <w:rPr>
+          <w:rFonts w:asciiTheme="minorHAnsi" w:eastAsiaTheme="minorHAnsi" w:hAnsiTheme="minorHAnsi" w:cstheme="minorBidi"/>
+          <w:color w:val="auto"/>
+          <w:sz w:val="22"/>
+          <w:szCs w:val="22"/>
           <w:lang w:val="fr-FR"/>
         </w:rPr>
         <w:id w:val="-1741324458"/>
@@ -8484,10 +10313,6 @@
       </w:sdtPr>
       <w:sdtEndPr>
         <w:rPr>
-          <w:rFonts w:asciiTheme="minorHAnsi" w:eastAsiaTheme="minorHAnsi" w:hAnsiTheme="minorHAnsi" w:cstheme="minorBidi"/>
-          <w:color w:val="auto"/>
-          <w:sz w:val="22"/>
-          <w:szCs w:val="22"/>
           <w:lang w:val="fr-CH"/>
         </w:rPr>
       </w:sdtEndPr>
@@ -8508,6 +10333,7 @@
             <w:id w:val="111145805"/>
             <w:bibliography/>
           </w:sdtPr>
+          <w:sdtEndPr/>
           <w:sdtContent>
             <w:p>
               <w:pPr>
@@ -9218,6 +11044,7 @@
           <w:b/>
           <w:color w:val="FF0000"/>
         </w:rPr>
+        <w:lastRenderedPageBreak/>
         <w:fldChar w:fldCharType="end"/>
       </w:r>
       <w:r>
@@ -9278,7 +11105,7 @@
       <w:bookmarkEnd w:id="43"/>
     </w:p>
     <w:sectPr>
-      <w:footerReference w:type="default" r:id="rId15"/>
+      <w:footerReference w:type="default" r:id="rId16"/>
       <w:pgSz w:w="11906" w:h="16838"/>
       <w:pgMar w:top="567" w:right="1134" w:bottom="567" w:left="1134" w:header="709" w:footer="709" w:gutter="0"/>
       <w:pgNumType w:start="0"/>
@@ -10262,7 +12089,7 @@
   <w:abstractNum w:abstractNumId="6" w15:restartNumberingAfterBreak="0">
     <w:nsid w:val="5F020EFB"/>
     <w:multiLevelType w:val="multilevel"/>
-    <w:tmpl w:val="A516C7B4"/>
+    <w:tmpl w:val="F680250C"/>
     <w:lvl w:ilvl="0">
       <w:start w:val="1"/>
       <w:numFmt w:val="decimal"/>
@@ -10613,6 +12440,155 @@
     </w:lvl>
   </w:abstractNum>
   <w:abstractNum w:abstractNumId="10" w15:restartNumberingAfterBreak="0">
+    <w:nsid w:val="70507568"/>
+    <w:multiLevelType w:val="multilevel"/>
+    <w:tmpl w:val="D090BA20"/>
+    <w:lvl w:ilvl="0">
+      <w:start w:val="1"/>
+      <w:numFmt w:val="bullet"/>
+      <w:lvlText w:val=""/>
+      <w:lvlJc w:val="left"/>
+      <w:pPr>
+        <w:tabs>
+          <w:tab w:val="num" w:pos="720"/>
+        </w:tabs>
+        <w:ind w:left="720" w:hanging="360"/>
+      </w:pPr>
+      <w:rPr>
+        <w:rFonts w:ascii="Symbol" w:hAnsi="Symbol" w:hint="default"/>
+        <w:sz w:val="20"/>
+      </w:rPr>
+    </w:lvl>
+    <w:lvl w:ilvl="1" w:tentative="1">
+      <w:start w:val="1"/>
+      <w:numFmt w:val="bullet"/>
+      <w:lvlText w:val="o"/>
+      <w:lvlJc w:val="left"/>
+      <w:pPr>
+        <w:tabs>
+          <w:tab w:val="num" w:pos="1440"/>
+        </w:tabs>
+        <w:ind w:left="1440" w:hanging="360"/>
+      </w:pPr>
+      <w:rPr>
+        <w:rFonts w:ascii="Courier New" w:hAnsi="Courier New" w:hint="default"/>
+        <w:sz w:val="20"/>
+      </w:rPr>
+    </w:lvl>
+    <w:lvl w:ilvl="2" w:tentative="1">
+      <w:start w:val="1"/>
+      <w:numFmt w:val="bullet"/>
+      <w:lvlText w:val=""/>
+      <w:lvlJc w:val="left"/>
+      <w:pPr>
+        <w:tabs>
+          <w:tab w:val="num" w:pos="2160"/>
+        </w:tabs>
+        <w:ind w:left="2160" w:hanging="360"/>
+      </w:pPr>
+      <w:rPr>
+        <w:rFonts w:ascii="Wingdings" w:hAnsi="Wingdings" w:hint="default"/>
+        <w:sz w:val="20"/>
+      </w:rPr>
+    </w:lvl>
+    <w:lvl w:ilvl="3" w:tentative="1">
+      <w:start w:val="1"/>
+      <w:numFmt w:val="bullet"/>
+      <w:lvlText w:val=""/>
+      <w:lvlJc w:val="left"/>
+      <w:pPr>
+        <w:tabs>
+          <w:tab w:val="num" w:pos="2880"/>
+        </w:tabs>
+        <w:ind w:left="2880" w:hanging="360"/>
+      </w:pPr>
+      <w:rPr>
+        <w:rFonts w:ascii="Wingdings" w:hAnsi="Wingdings" w:hint="default"/>
+        <w:sz w:val="20"/>
+      </w:rPr>
+    </w:lvl>
+    <w:lvl w:ilvl="4" w:tentative="1">
+      <w:start w:val="1"/>
+      <w:numFmt w:val="bullet"/>
+      <w:lvlText w:val=""/>
+      <w:lvlJc w:val="left"/>
+      <w:pPr>
+        <w:tabs>
+          <w:tab w:val="num" w:pos="3600"/>
+        </w:tabs>
+        <w:ind w:left="3600" w:hanging="360"/>
+      </w:pPr>
+      <w:rPr>
+        <w:rFonts w:ascii="Wingdings" w:hAnsi="Wingdings" w:hint="default"/>
+        <w:sz w:val="20"/>
+      </w:rPr>
+    </w:lvl>
+    <w:lvl w:ilvl="5" w:tentative="1">
+      <w:start w:val="1"/>
+      <w:numFmt w:val="bullet"/>
+      <w:lvlText w:val=""/>
+      <w:lvlJc w:val="left"/>
+      <w:pPr>
+        <w:tabs>
+          <w:tab w:val="num" w:pos="4320"/>
+        </w:tabs>
+        <w:ind w:left="4320" w:hanging="360"/>
+      </w:pPr>
+      <w:rPr>
+        <w:rFonts w:ascii="Wingdings" w:hAnsi="Wingdings" w:hint="default"/>
+        <w:sz w:val="20"/>
+      </w:rPr>
+    </w:lvl>
+    <w:lvl w:ilvl="6" w:tentative="1">
+      <w:start w:val="1"/>
+      <w:numFmt w:val="bullet"/>
+      <w:lvlText w:val=""/>
+      <w:lvlJc w:val="left"/>
+      <w:pPr>
+        <w:tabs>
+          <w:tab w:val="num" w:pos="5040"/>
+        </w:tabs>
+        <w:ind w:left="5040" w:hanging="360"/>
+      </w:pPr>
+      <w:rPr>
+        <w:rFonts w:ascii="Wingdings" w:hAnsi="Wingdings" w:hint="default"/>
+        <w:sz w:val="20"/>
+      </w:rPr>
+    </w:lvl>
+    <w:lvl w:ilvl="7" w:tentative="1">
+      <w:start w:val="1"/>
+      <w:numFmt w:val="bullet"/>
+      <w:lvlText w:val=""/>
+      <w:lvlJc w:val="left"/>
+      <w:pPr>
+        <w:tabs>
+          <w:tab w:val="num" w:pos="5760"/>
+        </w:tabs>
+        <w:ind w:left="5760" w:hanging="360"/>
+      </w:pPr>
+      <w:rPr>
+        <w:rFonts w:ascii="Wingdings" w:hAnsi="Wingdings" w:hint="default"/>
+        <w:sz w:val="20"/>
+      </w:rPr>
+    </w:lvl>
+    <w:lvl w:ilvl="8" w:tentative="1">
+      <w:start w:val="1"/>
+      <w:numFmt w:val="bullet"/>
+      <w:lvlText w:val=""/>
+      <w:lvlJc w:val="left"/>
+      <w:pPr>
+        <w:tabs>
+          <w:tab w:val="num" w:pos="6480"/>
+        </w:tabs>
+        <w:ind w:left="6480" w:hanging="360"/>
+      </w:pPr>
+      <w:rPr>
+        <w:rFonts w:ascii="Wingdings" w:hAnsi="Wingdings" w:hint="default"/>
+        <w:sz w:val="20"/>
+      </w:rPr>
+    </w:lvl>
+  </w:abstractNum>
+  <w:abstractNum w:abstractNumId="11" w15:restartNumberingAfterBreak="0">
     <w:nsid w:val="71214B58"/>
     <w:multiLevelType w:val="hybridMultilevel"/>
     <w:tmpl w:val="626E9F6E"/>
@@ -10725,7 +12701,7 @@
       </w:rPr>
     </w:lvl>
   </w:abstractNum>
-  <w:abstractNum w:abstractNumId="11" w15:restartNumberingAfterBreak="0">
+  <w:abstractNum w:abstractNumId="12" w15:restartNumberingAfterBreak="0">
     <w:nsid w:val="73957E49"/>
     <w:multiLevelType w:val="hybridMultilevel"/>
     <w:tmpl w:val="FE2097D2"/>
@@ -10838,7 +12814,7 @@
       </w:rPr>
     </w:lvl>
   </w:abstractNum>
-  <w:abstractNum w:abstractNumId="12" w15:restartNumberingAfterBreak="0">
+  <w:abstractNum w:abstractNumId="13" w15:restartNumberingAfterBreak="0">
     <w:nsid w:val="74702D15"/>
     <w:multiLevelType w:val="multilevel"/>
     <w:tmpl w:val="BD62095C"/>
@@ -10924,11 +12900,160 @@
       </w:pPr>
     </w:lvl>
   </w:abstractNum>
+  <w:abstractNum w:abstractNumId="14" w15:restartNumberingAfterBreak="0">
+    <w:nsid w:val="7C297941"/>
+    <w:multiLevelType w:val="multilevel"/>
+    <w:tmpl w:val="FDCC171E"/>
+    <w:lvl w:ilvl="0">
+      <w:start w:val="1"/>
+      <w:numFmt w:val="bullet"/>
+      <w:lvlText w:val=""/>
+      <w:lvlJc w:val="left"/>
+      <w:pPr>
+        <w:tabs>
+          <w:tab w:val="num" w:pos="720"/>
+        </w:tabs>
+        <w:ind w:left="720" w:hanging="360"/>
+      </w:pPr>
+      <w:rPr>
+        <w:rFonts w:ascii="Symbol" w:hAnsi="Symbol" w:hint="default"/>
+        <w:sz w:val="20"/>
+      </w:rPr>
+    </w:lvl>
+    <w:lvl w:ilvl="1" w:tentative="1">
+      <w:start w:val="1"/>
+      <w:numFmt w:val="bullet"/>
+      <w:lvlText w:val="o"/>
+      <w:lvlJc w:val="left"/>
+      <w:pPr>
+        <w:tabs>
+          <w:tab w:val="num" w:pos="1440"/>
+        </w:tabs>
+        <w:ind w:left="1440" w:hanging="360"/>
+      </w:pPr>
+      <w:rPr>
+        <w:rFonts w:ascii="Courier New" w:hAnsi="Courier New" w:hint="default"/>
+        <w:sz w:val="20"/>
+      </w:rPr>
+    </w:lvl>
+    <w:lvl w:ilvl="2" w:tentative="1">
+      <w:start w:val="1"/>
+      <w:numFmt w:val="bullet"/>
+      <w:lvlText w:val=""/>
+      <w:lvlJc w:val="left"/>
+      <w:pPr>
+        <w:tabs>
+          <w:tab w:val="num" w:pos="2160"/>
+        </w:tabs>
+        <w:ind w:left="2160" w:hanging="360"/>
+      </w:pPr>
+      <w:rPr>
+        <w:rFonts w:ascii="Wingdings" w:hAnsi="Wingdings" w:hint="default"/>
+        <w:sz w:val="20"/>
+      </w:rPr>
+    </w:lvl>
+    <w:lvl w:ilvl="3" w:tentative="1">
+      <w:start w:val="1"/>
+      <w:numFmt w:val="bullet"/>
+      <w:lvlText w:val=""/>
+      <w:lvlJc w:val="left"/>
+      <w:pPr>
+        <w:tabs>
+          <w:tab w:val="num" w:pos="2880"/>
+        </w:tabs>
+        <w:ind w:left="2880" w:hanging="360"/>
+      </w:pPr>
+      <w:rPr>
+        <w:rFonts w:ascii="Wingdings" w:hAnsi="Wingdings" w:hint="default"/>
+        <w:sz w:val="20"/>
+      </w:rPr>
+    </w:lvl>
+    <w:lvl w:ilvl="4" w:tentative="1">
+      <w:start w:val="1"/>
+      <w:numFmt w:val="bullet"/>
+      <w:lvlText w:val=""/>
+      <w:lvlJc w:val="left"/>
+      <w:pPr>
+        <w:tabs>
+          <w:tab w:val="num" w:pos="3600"/>
+        </w:tabs>
+        <w:ind w:left="3600" w:hanging="360"/>
+      </w:pPr>
+      <w:rPr>
+        <w:rFonts w:ascii="Wingdings" w:hAnsi="Wingdings" w:hint="default"/>
+        <w:sz w:val="20"/>
+      </w:rPr>
+    </w:lvl>
+    <w:lvl w:ilvl="5" w:tentative="1">
+      <w:start w:val="1"/>
+      <w:numFmt w:val="bullet"/>
+      <w:lvlText w:val=""/>
+      <w:lvlJc w:val="left"/>
+      <w:pPr>
+        <w:tabs>
+          <w:tab w:val="num" w:pos="4320"/>
+        </w:tabs>
+        <w:ind w:left="4320" w:hanging="360"/>
+      </w:pPr>
+      <w:rPr>
+        <w:rFonts w:ascii="Wingdings" w:hAnsi="Wingdings" w:hint="default"/>
+        <w:sz w:val="20"/>
+      </w:rPr>
+    </w:lvl>
+    <w:lvl w:ilvl="6" w:tentative="1">
+      <w:start w:val="1"/>
+      <w:numFmt w:val="bullet"/>
+      <w:lvlText w:val=""/>
+      <w:lvlJc w:val="left"/>
+      <w:pPr>
+        <w:tabs>
+          <w:tab w:val="num" w:pos="5040"/>
+        </w:tabs>
+        <w:ind w:left="5040" w:hanging="360"/>
+      </w:pPr>
+      <w:rPr>
+        <w:rFonts w:ascii="Wingdings" w:hAnsi="Wingdings" w:hint="default"/>
+        <w:sz w:val="20"/>
+      </w:rPr>
+    </w:lvl>
+    <w:lvl w:ilvl="7" w:tentative="1">
+      <w:start w:val="1"/>
+      <w:numFmt w:val="bullet"/>
+      <w:lvlText w:val=""/>
+      <w:lvlJc w:val="left"/>
+      <w:pPr>
+        <w:tabs>
+          <w:tab w:val="num" w:pos="5760"/>
+        </w:tabs>
+        <w:ind w:left="5760" w:hanging="360"/>
+      </w:pPr>
+      <w:rPr>
+        <w:rFonts w:ascii="Wingdings" w:hAnsi="Wingdings" w:hint="default"/>
+        <w:sz w:val="20"/>
+      </w:rPr>
+    </w:lvl>
+    <w:lvl w:ilvl="8" w:tentative="1">
+      <w:start w:val="1"/>
+      <w:numFmt w:val="bullet"/>
+      <w:lvlText w:val=""/>
+      <w:lvlJc w:val="left"/>
+      <w:pPr>
+        <w:tabs>
+          <w:tab w:val="num" w:pos="6480"/>
+        </w:tabs>
+        <w:ind w:left="6480" w:hanging="360"/>
+      </w:pPr>
+      <w:rPr>
+        <w:rFonts w:ascii="Wingdings" w:hAnsi="Wingdings" w:hint="default"/>
+        <w:sz w:val="20"/>
+      </w:rPr>
+    </w:lvl>
+  </w:abstractNum>
   <w:num w:numId="1">
-    <w:abstractNumId w:val="10"/>
+    <w:abstractNumId w:val="11"/>
   </w:num>
   <w:num w:numId="2">
-    <w:abstractNumId w:val="11"/>
+    <w:abstractNumId w:val="12"/>
   </w:num>
   <w:num w:numId="3">
     <w:abstractNumId w:val="3"/>
@@ -10955,13 +13080,19 @@
     <w:abstractNumId w:val="9"/>
   </w:num>
   <w:num w:numId="11">
-    <w:abstractNumId w:val="12"/>
+    <w:abstractNumId w:val="13"/>
   </w:num>
   <w:num w:numId="12">
     <w:abstractNumId w:val="6"/>
   </w:num>
   <w:num w:numId="13">
     <w:abstractNumId w:val="0"/>
+  </w:num>
+  <w:num w:numId="14">
+    <w:abstractNumId w:val="10"/>
+  </w:num>
+  <w:num w:numId="15">
+    <w:abstractNumId w:val="14"/>
   </w:num>
 </w:numbering>
 </file>
@@ -11407,7 +13538,7 @@
     <w:uiPriority w:val="9"/>
     <w:unhideWhenUsed/>
     <w:qFormat/>
-    <w:rsid w:val="0042327F"/>
+    <w:rsid w:val="00E8473B"/>
     <w:pPr>
       <w:keepNext/>
       <w:keepLines/>
@@ -11419,11 +13550,12 @@
       <w:outlineLvl w:val="1"/>
     </w:pPr>
     <w:rPr>
-      <w:rFonts w:ascii="Abadi" w:eastAsiaTheme="majorEastAsia" w:hAnsi="Abadi" w:cstheme="majorBidi"/>
+      <w:rFonts w:ascii="Abadi" w:eastAsia="Times New Roman" w:hAnsi="Abadi" w:cstheme="majorBidi"/>
       <w:color w:val="1481AB" w:themeColor="accent1" w:themeShade="BF"/>
       <w:sz w:val="26"/>
       <w:szCs w:val="26"/>
       <w:u w:val="single"/>
+      <w:lang w:eastAsia="fr-CH"/>
     </w:rPr>
   </w:style>
   <w:style w:type="paragraph" w:styleId="Titre3">
@@ -11726,13 +13858,14 @@
     <w:basedOn w:val="Policepardfaut"/>
     <w:link w:val="Titre2"/>
     <w:uiPriority w:val="9"/>
-    <w:rsid w:val="0042327F"/>
+    <w:rsid w:val="00E8473B"/>
     <w:rPr>
-      <w:rFonts w:ascii="Abadi" w:eastAsiaTheme="majorEastAsia" w:hAnsi="Abadi" w:cstheme="majorBidi"/>
+      <w:rFonts w:ascii="Abadi" w:eastAsia="Times New Roman" w:hAnsi="Abadi" w:cstheme="majorBidi"/>
       <w:color w:val="1481AB" w:themeColor="accent1" w:themeShade="BF"/>
       <w:sz w:val="26"/>
       <w:szCs w:val="26"/>
       <w:u w:val="single"/>
+      <w:lang w:eastAsia="fr-CH"/>
     </w:rPr>
   </w:style>
   <w:style w:type="paragraph" w:styleId="NormalWeb">
@@ -12459,7 +14592,7 @@
 </file>
 
 <file path=customXml/itemProps2.xml><?xml version="1.0" encoding="utf-8"?>
-<ds:datastoreItem xmlns:ds="http://schemas.openxmlformats.org/officeDocument/2006/customXml" ds:itemID="{7EF119CE-B15D-4995-92EE-156F88F9F9C9}">
+<ds:datastoreItem xmlns:ds="http://schemas.openxmlformats.org/officeDocument/2006/customXml" ds:itemID="{F5379F22-CDBA-4B72-99A4-44F334DB7A9F}">
   <ds:schemaRefs>
     <ds:schemaRef ds:uri="http://schemas.openxmlformats.org/officeDocument/2006/bibliography"/>
   </ds:schemaRefs>

</xml_diff>